<commit_message>
versão final corrigida motherfucker rampage c2e gold version do mochila de criança
Essa é a versão final e pronta para impressão.
Nada será mais modificado no texto,
está congelado para sempre. PARA SEMPRE!!
O PAI É MESTRE
</commit_message>
<xml_diff>
--- a/Documentos de Entrega/Pós Apresentação/Formulario_Capes_1.docx
+++ b/Documentos de Entrega/Pós Apresentação/Formulario_Capes_1.docx
@@ -1,6 +1,6 @@
 
 <file path=word/document.xml><?xml version="1.0" encoding="utf-8"?>
-<w:document xmlns:wpc="http://schemas.microsoft.com/office/word/2010/wordprocessingCanvas" xmlns:mc="http://schemas.openxmlformats.org/markup-compatibility/2006" xmlns:o="urn:schemas-microsoft-com:office:office" xmlns:r="http://schemas.openxmlformats.org/officeDocument/2006/relationships" xmlns:m="http://schemas.openxmlformats.org/officeDocument/2006/math" xmlns:v="urn:schemas-microsoft-com:vml" xmlns:wp14="http://schemas.microsoft.com/office/word/2010/wordprocessingDrawing" xmlns:wp="http://schemas.openxmlformats.org/drawingml/2006/wordprocessingDrawing" xmlns:w10="urn:schemas-microsoft-com:office:word" xmlns:w="http://schemas.openxmlformats.org/wordprocessingml/2006/main" xmlns:w14="http://schemas.microsoft.com/office/word/2010/wordml" xmlns:wpg="http://schemas.microsoft.com/office/word/2010/wordprocessingGroup" xmlns:wpi="http://schemas.microsoft.com/office/word/2010/wordprocessingInk" xmlns:wne="http://schemas.microsoft.com/office/word/2006/wordml" xmlns:wps="http://schemas.microsoft.com/office/word/2010/wordprocessingShape" mc:Ignorable="w14 wp14">
+<w:document xmlns:wpc="http://schemas.microsoft.com/office/word/2010/wordprocessingCanvas" xmlns:cx="http://schemas.microsoft.com/office/drawing/2014/chartex" xmlns:cx1="http://schemas.microsoft.com/office/drawing/2015/9/8/chartex" xmlns:cx2="http://schemas.microsoft.com/office/drawing/2015/10/21/chartex" xmlns:cx3="http://schemas.microsoft.com/office/drawing/2016/5/9/chartex" xmlns:cx4="http://schemas.microsoft.com/office/drawing/2016/5/10/chartex" xmlns:cx5="http://schemas.microsoft.com/office/drawing/2016/5/11/chartex" xmlns:mc="http://schemas.openxmlformats.org/markup-compatibility/2006" xmlns:o="urn:schemas-microsoft-com:office:office" xmlns:r="http://schemas.openxmlformats.org/officeDocument/2006/relationships" xmlns:m="http://schemas.openxmlformats.org/officeDocument/2006/math" xmlns:v="urn:schemas-microsoft-com:vml" xmlns:wp14="http://schemas.microsoft.com/office/word/2010/wordprocessingDrawing" xmlns:wp="http://schemas.openxmlformats.org/drawingml/2006/wordprocessingDrawing" xmlns:w10="urn:schemas-microsoft-com:office:word" xmlns:w="http://schemas.openxmlformats.org/wordprocessingml/2006/main" xmlns:w14="http://schemas.microsoft.com/office/word/2010/wordml" xmlns:w15="http://schemas.microsoft.com/office/word/2012/wordml" xmlns:w16se="http://schemas.microsoft.com/office/word/2015/wordml/symex" xmlns:wpg="http://schemas.microsoft.com/office/word/2010/wordprocessingGroup" xmlns:wpi="http://schemas.microsoft.com/office/word/2010/wordprocessingInk" xmlns:wne="http://schemas.microsoft.com/office/word/2006/wordml" xmlns:wps="http://schemas.microsoft.com/office/word/2010/wordprocessingShape" mc:Ignorable="w14 w15 w16se wp14">
   <w:body>
     <w:p>
       <w:pPr>
@@ -91,7 +91,7 @@
           </mc:Choice>
           <mc:Fallback>
             <w:pict>
-              <v:shapetype id="_x0000_t202" coordsize="21600,21600" o:spt="202" path="m,l,21600r21600,l21600,xe">
+              <v:shapetype w14:anchorId="3F2156A6" id="_x0000_t202" coordsize="21600,21600" o:spt="202" path="m,l,21600r21600,l21600,xe">
                 <v:stroke joinstyle="miter"/>
                 <v:path gradientshapeok="t" o:connecttype="rect"/>
               </v:shapetype>
@@ -204,7 +204,7 @@
           </mc:Choice>
           <mc:Fallback>
             <w:pict>
-              <v:shape id="_x0000_s1027" type="#_x0000_t202" style="position:absolute;margin-left:522.5pt;margin-top:28pt;width:43.75pt;height:22.45pt;z-index:251694080;visibility:visible;mso-wrap-style:square;mso-width-percent:0;mso-height-percent:0;mso-wrap-distance-left:9pt;mso-wrap-distance-top:3.6pt;mso-wrap-distance-right:9pt;mso-wrap-distance-bottom:3.6pt;mso-position-horizontal:absolute;mso-position-horizontal-relative:text;mso-position-vertical:absolute;mso-position-vertical-relative:text;mso-width-percent:0;mso-height-percent:0;mso-width-relative:margin;mso-height-relative:margin;v-text-anchor:top" o:gfxdata="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" filled="f" stroked="f">
+              <v:shape w14:anchorId="56D428F2" id="_x0000_s1027" type="#_x0000_t202" style="position:absolute;margin-left:522.5pt;margin-top:28pt;width:43.75pt;height:22.45pt;z-index:251694080;visibility:visible;mso-wrap-style:square;mso-width-percent:0;mso-height-percent:0;mso-wrap-distance-left:9pt;mso-wrap-distance-top:3.6pt;mso-wrap-distance-right:9pt;mso-wrap-distance-bottom:3.6pt;mso-position-horizontal:absolute;mso-position-horizontal-relative:text;mso-position-vertical:absolute;mso-position-vertical-relative:text;mso-width-percent:0;mso-height-percent:0;mso-width-relative:margin;mso-height-relative:margin;v-text-anchor:top" o:gfxdata="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" filled="f" stroked="f">
                 <v:textbox>
                   <w:txbxContent>
                     <w:p>
@@ -308,7 +308,7 @@
           </mc:Choice>
           <mc:Fallback>
             <w:pict>
-              <v:shape id="Caixa de Texto 3" o:spid="_x0000_s1028" type="#_x0000_t202" style="position:absolute;margin-left:542.5pt;margin-top:703.85pt;width:28.8pt;height:22.45pt;z-index:251692032;visibility:visible;mso-wrap-style:square;mso-width-percent:0;mso-height-percent:0;mso-wrap-distance-left:9pt;mso-wrap-distance-top:3.6pt;mso-wrap-distance-right:9pt;mso-wrap-distance-bottom:3.6pt;mso-position-horizontal:absolute;mso-position-horizontal-relative:text;mso-position-vertical:absolute;mso-position-vertical-relative:text;mso-width-percent:0;mso-height-percent:0;mso-width-relative:margin;mso-height-relative:margin;v-text-anchor:top" o:gfxdata="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" filled="f" stroked="f">
+              <v:shape w14:anchorId="5113CBA3" id="Caixa de Texto 3" o:spid="_x0000_s1028" type="#_x0000_t202" style="position:absolute;margin-left:542.5pt;margin-top:703.85pt;width:28.8pt;height:22.45pt;z-index:251692032;visibility:visible;mso-wrap-style:square;mso-width-percent:0;mso-height-percent:0;mso-wrap-distance-left:9pt;mso-wrap-distance-top:3.6pt;mso-wrap-distance-right:9pt;mso-wrap-distance-bottom:3.6pt;mso-position-horizontal:absolute;mso-position-horizontal-relative:text;mso-position-vertical:absolute;mso-position-vertical-relative:text;mso-width-percent:0;mso-height-percent:0;mso-width-relative:margin;mso-height-relative:margin;v-text-anchor:top" o:gfxdata="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" filled="f" stroked="f">
                 <v:textbox>
                   <w:txbxContent>
                     <w:p>
@@ -412,7 +412,7 @@
           </mc:Choice>
           <mc:Fallback>
             <w:pict>
-              <v:shape id="_x0000_s1029" type="#_x0000_t202" style="position:absolute;margin-left:85.55pt;margin-top:704.5pt;width:112.3pt;height:22.45pt;z-index:251689984;visibility:visible;mso-wrap-style:square;mso-width-percent:0;mso-height-percent:0;mso-wrap-distance-left:9pt;mso-wrap-distance-top:3.6pt;mso-wrap-distance-right:9pt;mso-wrap-distance-bottom:3.6pt;mso-position-horizontal:absolute;mso-position-horizontal-relative:text;mso-position-vertical:absolute;mso-position-vertical-relative:text;mso-width-percent:0;mso-height-percent:0;mso-width-relative:margin;mso-height-relative:margin;v-text-anchor:top" o:gfxdata="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" filled="f" stroked="f">
+              <v:shape w14:anchorId="463611E0" id="_x0000_s1029" type="#_x0000_t202" style="position:absolute;margin-left:85.55pt;margin-top:704.5pt;width:112.3pt;height:22.45pt;z-index:251689984;visibility:visible;mso-wrap-style:square;mso-width-percent:0;mso-height-percent:0;mso-wrap-distance-left:9pt;mso-wrap-distance-top:3.6pt;mso-wrap-distance-right:9pt;mso-wrap-distance-bottom:3.6pt;mso-position-horizontal:absolute;mso-position-horizontal-relative:text;mso-position-vertical:absolute;mso-position-vertical-relative:text;mso-width-percent:0;mso-height-percent:0;mso-width-relative:margin;mso-height-relative:margin;v-text-anchor:top" o:gfxdata="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" filled="f" stroked="f">
                 <v:textbox>
                   <w:txbxContent>
                     <w:p>
@@ -516,7 +516,7 @@
           </mc:Choice>
           <mc:Fallback>
             <w:pict>
-              <v:shape id="_x0000_s1030" type="#_x0000_t202" style="position:absolute;margin-left:83.15pt;margin-top:682.15pt;width:436pt;height:22.45pt;z-index:251687936;visibility:visible;mso-wrap-style:square;mso-width-percent:0;mso-height-percent:0;mso-wrap-distance-left:9pt;mso-wrap-distance-top:3.6pt;mso-wrap-distance-right:9pt;mso-wrap-distance-bottom:3.6pt;mso-position-horizontal:absolute;mso-position-horizontal-relative:text;mso-position-vertical:absolute;mso-position-vertical-relative:text;mso-width-percent:0;mso-height-percent:0;mso-width-relative:margin;mso-height-relative:margin;v-text-anchor:top" o:gfxdata="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" filled="f" stroked="f">
+              <v:shape w14:anchorId="1F1EB274" id="_x0000_s1030" type="#_x0000_t202" style="position:absolute;margin-left:83.15pt;margin-top:682.15pt;width:436pt;height:22.45pt;z-index:251687936;visibility:visible;mso-wrap-style:square;mso-width-percent:0;mso-height-percent:0;mso-wrap-distance-left:9pt;mso-wrap-distance-top:3.6pt;mso-wrap-distance-right:9pt;mso-wrap-distance-bottom:3.6pt;mso-position-horizontal:absolute;mso-position-horizontal-relative:text;mso-position-vertical:absolute;mso-position-vertical-relative:text;mso-width-percent:0;mso-height-percent:0;mso-width-relative:margin;mso-height-relative:margin;v-text-anchor:top" o:gfxdata="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" filled="f" stroked="f">
                 <v:textbox>
                   <w:txbxContent>
                     <w:p>
@@ -616,14 +616,7 @@
                               <w:rPr>
                                 <w:rFonts w:ascii="Arial" w:hAnsi="Arial" w:cs="Arial"/>
                               </w:rPr>
-                              <w:t xml:space="preserve">, Sistema Elétrico </w:t>
-                            </w:r>
-                            <w:proofErr w:type="gramStart"/>
-                            <w:r>
-                              <w:rPr>
-                                <w:rFonts w:ascii="Arial" w:hAnsi="Arial" w:cs="Arial"/>
-                              </w:rPr>
-                              <w:t>Aeroná</w:t>
+                              <w:t>, Sistema Elétrico Aeroná</w:t>
                             </w:r>
                             <w:r>
                               <w:rPr>
@@ -631,7 +624,6 @@
                               </w:rPr>
                               <w:t>utico</w:t>
                             </w:r>
-                            <w:proofErr w:type="gramEnd"/>
                           </w:p>
                         </w:txbxContent>
                       </wps:txbx>
@@ -652,7 +644,7 @@
           </mc:Choice>
           <mc:Fallback>
             <w:pict>
-              <v:shape id="_x0000_s1031" type="#_x0000_t202" style="position:absolute;margin-left:135.2pt;margin-top:400.15pt;width:436pt;height:22.45pt;z-index:251685888;visibility:visible;mso-wrap-style:square;mso-width-percent:0;mso-height-percent:0;mso-wrap-distance-left:9pt;mso-wrap-distance-top:3.6pt;mso-wrap-distance-right:9pt;mso-wrap-distance-bottom:3.6pt;mso-position-horizontal:absolute;mso-position-horizontal-relative:text;mso-position-vertical:absolute;mso-position-vertical-relative:text;mso-width-percent:0;mso-height-percent:0;mso-width-relative:margin;mso-height-relative:margin;v-text-anchor:top" o:gfxdata="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" filled="f" stroked="f">
+              <v:shape w14:anchorId="0AC883E9" id="_x0000_s1031" type="#_x0000_t202" style="position:absolute;margin-left:135.2pt;margin-top:400.15pt;width:436pt;height:22.45pt;z-index:251685888;visibility:visible;mso-wrap-style:square;mso-width-percent:0;mso-height-percent:0;mso-wrap-distance-left:9pt;mso-wrap-distance-top:3.6pt;mso-wrap-distance-right:9pt;mso-wrap-distance-bottom:3.6pt;mso-position-horizontal:absolute;mso-position-horizontal-relative:text;mso-position-vertical:absolute;mso-position-vertical-relative:text;mso-width-percent:0;mso-height-percent:0;mso-width-relative:margin;mso-height-relative:margin;v-text-anchor:top" o:gfxdata="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" filled="f" stroked="f">
                 <v:textbox>
                   <w:txbxContent>
                     <w:p>
@@ -684,14 +676,7 @@
                         <w:rPr>
                           <w:rFonts w:ascii="Arial" w:hAnsi="Arial" w:cs="Arial"/>
                         </w:rPr>
-                        <w:t xml:space="preserve">, Sistema Elétrico </w:t>
-                      </w:r>
-                      <w:proofErr w:type="gramStart"/>
-                      <w:r>
-                        <w:rPr>
-                          <w:rFonts w:ascii="Arial" w:hAnsi="Arial" w:cs="Arial"/>
-                        </w:rPr>
-                        <w:t>Aeroná</w:t>
+                        <w:t>, Sistema Elétrico Aeroná</w:t>
                       </w:r>
                       <w:r>
                         <w:rPr>
@@ -699,7 +684,6 @@
                         </w:rPr>
                         <w:t>utico</w:t>
                       </w:r>
-                      <w:proofErr w:type="gramEnd"/>
                     </w:p>
                   </w:txbxContent>
                 </v:textbox>
@@ -788,7 +772,7 @@
           </mc:Choice>
           <mc:Fallback>
             <w:pict>
-              <v:shape id="_x0000_s1032" type="#_x0000_t202" style="position:absolute;margin-left:386.15pt;margin-top:380.75pt;width:112.3pt;height:22.45pt;z-index:251683840;visibility:visible;mso-wrap-style:square;mso-width-percent:0;mso-height-percent:0;mso-wrap-distance-left:9pt;mso-wrap-distance-top:3.6pt;mso-wrap-distance-right:9pt;mso-wrap-distance-bottom:3.6pt;mso-position-horizontal:absolute;mso-position-horizontal-relative:text;mso-position-vertical:absolute;mso-position-vertical-relative:text;mso-width-percent:0;mso-height-percent:0;mso-width-relative:margin;mso-height-relative:margin;v-text-anchor:top" o:gfxdata="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" filled="f" stroked="f">
+              <v:shape w14:anchorId="0ACD16F9" id="_x0000_s1032" type="#_x0000_t202" style="position:absolute;margin-left:386.15pt;margin-top:380.75pt;width:112.3pt;height:22.45pt;z-index:251683840;visibility:visible;mso-wrap-style:square;mso-width-percent:0;mso-height-percent:0;mso-wrap-distance-left:9pt;mso-wrap-distance-top:3.6pt;mso-wrap-distance-right:9pt;mso-wrap-distance-bottom:3.6pt;mso-position-horizontal:absolute;mso-position-horizontal-relative:text;mso-position-vertical:absolute;mso-position-vertical-relative:text;mso-width-percent:0;mso-height-percent:0;mso-width-relative:margin;mso-height-relative:margin;v-text-anchor:top" o:gfxdata="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" filled="f" stroked="f">
                 <v:textbox>
                   <w:txbxContent>
                     <w:p>
@@ -870,7 +854,7 @@
                               <w:rPr>
                                 <w:rFonts w:ascii="Arial" w:hAnsi="Arial" w:cs="Arial"/>
                               </w:rPr>
-                              <w:t>XXXX</w:t>
+                              <w:t>130</w:t>
                             </w:r>
                           </w:p>
                         </w:txbxContent>
@@ -892,7 +876,7 @@
           </mc:Choice>
           <mc:Fallback>
             <w:pict>
-              <v:shape id="_x0000_s1033" type="#_x0000_t202" style="position:absolute;margin-left:255.6pt;margin-top:380.35pt;width:112.3pt;height:22.45pt;z-index:251681792;visibility:visible;mso-wrap-style:square;mso-width-percent:0;mso-height-percent:0;mso-wrap-distance-left:9pt;mso-wrap-distance-top:3.6pt;mso-wrap-distance-right:9pt;mso-wrap-distance-bottom:3.6pt;mso-position-horizontal:absolute;mso-position-horizontal-relative:text;mso-position-vertical:absolute;mso-position-vertical-relative:text;mso-width-percent:0;mso-height-percent:0;mso-width-relative:margin;mso-height-relative:margin;v-text-anchor:top" o:gfxdata="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" filled="f" stroked="f">
+              <v:shape w14:anchorId="2A96C449" id="_x0000_s1033" type="#_x0000_t202" style="position:absolute;margin-left:255.6pt;margin-top:380.35pt;width:112.3pt;height:22.45pt;z-index:251681792;visibility:visible;mso-wrap-style:square;mso-width-percent:0;mso-height-percent:0;mso-wrap-distance-left:9pt;mso-wrap-distance-top:3.6pt;mso-wrap-distance-right:9pt;mso-wrap-distance-bottom:3.6pt;mso-position-horizontal:absolute;mso-position-horizontal-relative:text;mso-position-vertical:absolute;mso-position-vertical-relative:text;mso-width-percent:0;mso-height-percent:0;mso-width-relative:margin;mso-height-relative:margin;v-text-anchor:top" o:gfxdata="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" filled="f" stroked="f">
                 <v:textbox>
                   <w:txbxContent>
                     <w:p>
@@ -906,7 +890,7 @@
                         <w:rPr>
                           <w:rFonts w:ascii="Arial" w:hAnsi="Arial" w:cs="Arial"/>
                         </w:rPr>
-                        <w:t>XXXX</w:t>
+                        <w:t>130</w:t>
                       </w:r>
                     </w:p>
                   </w:txbxContent>
@@ -970,14 +954,12 @@
                                 <w:rFonts w:ascii="Arial" w:hAnsi="Arial" w:cs="Arial"/>
                               </w:rPr>
                             </w:pPr>
-                            <w:proofErr w:type="gramStart"/>
                             <w:r>
                               <w:rPr>
                                 <w:rFonts w:ascii="Arial" w:hAnsi="Arial" w:cs="Arial"/>
                               </w:rPr>
                               <w:t>1</w:t>
                             </w:r>
-                            <w:proofErr w:type="gramEnd"/>
                           </w:p>
                         </w:txbxContent>
                       </wps:txbx>
@@ -998,7 +980,7 @@
           </mc:Choice>
           <mc:Fallback>
             <w:pict>
-              <v:shape id="_x0000_s1034" type="#_x0000_t202" style="position:absolute;margin-left:135.3pt;margin-top:381.05pt;width:112.3pt;height:22.45pt;z-index:251679744;visibility:visible;mso-wrap-style:square;mso-width-percent:0;mso-height-percent:0;mso-wrap-distance-left:9pt;mso-wrap-distance-top:3.6pt;mso-wrap-distance-right:9pt;mso-wrap-distance-bottom:3.6pt;mso-position-horizontal:absolute;mso-position-horizontal-relative:text;mso-position-vertical:absolute;mso-position-vertical-relative:text;mso-width-percent:0;mso-height-percent:0;mso-width-relative:margin;mso-height-relative:margin;v-text-anchor:top" o:gfxdata="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" filled="f" stroked="f">
+              <v:shape w14:anchorId="4B0FF7A5" id="_x0000_s1034" type="#_x0000_t202" style="position:absolute;margin-left:135.3pt;margin-top:381.05pt;width:112.3pt;height:22.45pt;z-index:251679744;visibility:visible;mso-wrap-style:square;mso-width-percent:0;mso-height-percent:0;mso-wrap-distance-left:9pt;mso-wrap-distance-top:3.6pt;mso-wrap-distance-right:9pt;mso-wrap-distance-bottom:3.6pt;mso-position-horizontal:absolute;mso-position-horizontal-relative:text;mso-position-vertical:absolute;mso-position-vertical-relative:text;mso-width-percent:0;mso-height-percent:0;mso-width-relative:margin;mso-height-relative:margin;v-text-anchor:top" o:gfxdata="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" filled="f" stroked="f">
                 <v:textbox>
                   <w:txbxContent>
                     <w:p>
@@ -1008,14 +990,12 @@
                           <w:rFonts w:ascii="Arial" w:hAnsi="Arial" w:cs="Arial"/>
                         </w:rPr>
                       </w:pPr>
-                      <w:proofErr w:type="gramStart"/>
                       <w:r>
                         <w:rPr>
                           <w:rFonts w:ascii="Arial" w:hAnsi="Arial" w:cs="Arial"/>
                         </w:rPr>
                         <w:t>1</w:t>
                       </w:r>
-                      <w:proofErr w:type="gramEnd"/>
                     </w:p>
                   </w:txbxContent>
                 </v:textbox>
@@ -1104,7 +1084,7 @@
           </mc:Choice>
           <mc:Fallback>
             <w:pict>
-              <v:shape id="_x0000_s1035" type="#_x0000_t202" style="position:absolute;margin-left:135.15pt;margin-top:360.65pt;width:112.3pt;height:22.45pt;z-index:251677696;visibility:visible;mso-wrap-style:square;mso-width-percent:0;mso-height-percent:0;mso-wrap-distance-left:9pt;mso-wrap-distance-top:3.6pt;mso-wrap-distance-right:9pt;mso-wrap-distance-bottom:3.6pt;mso-position-horizontal:absolute;mso-position-horizontal-relative:text;mso-position-vertical:absolute;mso-position-vertical-relative:text;mso-width-percent:0;mso-height-percent:0;mso-width-relative:margin;mso-height-relative:margin;v-text-anchor:top" o:gfxdata="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" filled="f" stroked="f">
+              <v:shape w14:anchorId="61C9516A" id="_x0000_s1035" type="#_x0000_t202" style="position:absolute;margin-left:135.15pt;margin-top:360.65pt;width:112.3pt;height:22.45pt;z-index:251677696;visibility:visible;mso-wrap-style:square;mso-width-percent:0;mso-height-percent:0;mso-wrap-distance-left:9pt;mso-wrap-distance-top:3.6pt;mso-wrap-distance-right:9pt;mso-wrap-distance-bottom:3.6pt;mso-position-horizontal:absolute;mso-position-horizontal-relative:text;mso-position-vertical:absolute;mso-position-vertical-relative:text;mso-width-percent:0;mso-height-percent:0;mso-width-relative:margin;mso-height-relative:margin;v-text-anchor:top" o:gfxdata="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" filled="f" stroked="f">
                 <v:textbox>
                   <w:txbxContent>
                     <w:p>
@@ -1208,7 +1188,7 @@
           </mc:Choice>
           <mc:Fallback>
             <w:pict>
-              <v:shape id="_x0000_s1036" type="#_x0000_t202" style="position:absolute;margin-left:90.85pt;margin-top:188.1pt;width:32.25pt;height:22.45pt;z-index:251671552;visibility:visible;mso-wrap-style:square;mso-width-percent:0;mso-height-percent:0;mso-wrap-distance-left:9pt;mso-wrap-distance-top:3.6pt;mso-wrap-distance-right:9pt;mso-wrap-distance-bottom:3.6pt;mso-position-horizontal:absolute;mso-position-horizontal-relative:text;mso-position-vertical:absolute;mso-position-vertical-relative:text;mso-width-percent:0;mso-height-percent:0;mso-width-relative:margin;mso-height-relative:margin;v-text-anchor:top" o:gfxdata="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" filled="f" stroked="f">
+              <v:shape w14:anchorId="7ACC0647" id="_x0000_s1036" type="#_x0000_t202" style="position:absolute;margin-left:90.85pt;margin-top:188.1pt;width:32.25pt;height:22.45pt;z-index:251671552;visibility:visible;mso-wrap-style:square;mso-width-percent:0;mso-height-percent:0;mso-wrap-distance-left:9pt;mso-wrap-distance-top:3.6pt;mso-wrap-distance-right:9pt;mso-wrap-distance-bottom:3.6pt;mso-position-horizontal:absolute;mso-position-horizontal-relative:text;mso-position-vertical:absolute;mso-position-vertical-relative:text;mso-width-percent:0;mso-height-percent:0;mso-width-relative:margin;mso-height-relative:margin;v-text-anchor:top" o:gfxdata="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" filled="f" stroked="f">
                 <v:textbox>
                   <w:txbxContent>
                     <w:p>
@@ -1297,20 +1277,7 @@
                                 <w:rFonts w:ascii="Arial" w:hAnsi="Arial" w:cs="Arial"/>
                               </w:rPr>
                               <w:tab/>
-                            </w:r>
-                            <w:proofErr w:type="gramStart"/>
-                            <w:r>
-                              <w:rPr>
-                                <w:rFonts w:ascii="Arial" w:hAnsi="Arial" w:cs="Arial"/>
-                              </w:rPr>
-                              <w:t xml:space="preserve">    </w:t>
-                            </w:r>
-                            <w:proofErr w:type="gramEnd"/>
-                            <w:r>
-                              <w:rPr>
-                                <w:rFonts w:ascii="Arial" w:hAnsi="Arial" w:cs="Arial"/>
-                              </w:rPr>
-                              <w:t>2014</w:t>
+                              <w:t xml:space="preserve">    2014</w:t>
                             </w:r>
                           </w:p>
                         </w:txbxContent>
@@ -1332,7 +1299,7 @@
           </mc:Choice>
           <mc:Fallback>
             <w:pict>
-              <v:shape id="_x0000_s1037" type="#_x0000_t202" style="position:absolute;margin-left:391.5pt;margin-top:164.95pt;width:112.3pt;height:22.45pt;z-index:251667456;visibility:visible;mso-wrap-style:square;mso-width-percent:0;mso-height-percent:0;mso-wrap-distance-left:9pt;mso-wrap-distance-top:3.6pt;mso-wrap-distance-right:9pt;mso-wrap-distance-bottom:3.6pt;mso-position-horizontal:absolute;mso-position-horizontal-relative:text;mso-position-vertical:absolute;mso-position-vertical-relative:text;mso-width-percent:0;mso-height-percent:0;mso-width-relative:margin;mso-height-relative:margin;v-text-anchor:top" o:gfxdata="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" filled="f" stroked="f">
+              <v:shape w14:anchorId="43E4727A" id="_x0000_s1037" type="#_x0000_t202" style="position:absolute;margin-left:391.5pt;margin-top:164.95pt;width:112.3pt;height:22.45pt;z-index:251667456;visibility:visible;mso-wrap-style:square;mso-width-percent:0;mso-height-percent:0;mso-wrap-distance-left:9pt;mso-wrap-distance-top:3.6pt;mso-wrap-distance-right:9pt;mso-wrap-distance-bottom:3.6pt;mso-position-horizontal:absolute;mso-position-horizontal-relative:text;mso-position-vertical:absolute;mso-position-vertical-relative:text;mso-width-percent:0;mso-height-percent:0;mso-width-relative:margin;mso-height-relative:margin;v-text-anchor:top" o:gfxdata="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" filled="f" stroked="f">
                 <v:textbox>
                   <w:txbxContent>
                     <w:p>
@@ -1353,20 +1320,7 @@
                           <w:rFonts w:ascii="Arial" w:hAnsi="Arial" w:cs="Arial"/>
                         </w:rPr>
                         <w:tab/>
-                      </w:r>
-                      <w:proofErr w:type="gramStart"/>
-                      <w:r>
-                        <w:rPr>
-                          <w:rFonts w:ascii="Arial" w:hAnsi="Arial" w:cs="Arial"/>
-                        </w:rPr>
-                        <w:t xml:space="preserve">    </w:t>
-                      </w:r>
-                      <w:proofErr w:type="gramEnd"/>
-                      <w:r>
-                        <w:rPr>
-                          <w:rFonts w:ascii="Arial" w:hAnsi="Arial" w:cs="Arial"/>
-                        </w:rPr>
-                        <w:t>2014</w:t>
+                        <w:t xml:space="preserve">    2014</w:t>
                       </w:r>
                     </w:p>
                   </w:txbxContent>
@@ -1456,7 +1410,7 @@
           </mc:Choice>
           <mc:Fallback>
             <w:pict>
-              <v:shape id="_x0000_s1038" type="#_x0000_t202" style="position:absolute;margin-left:82.5pt;margin-top:164.6pt;width:112.3pt;height:22.45pt;z-index:251665408;visibility:visible;mso-wrap-style:square;mso-width-percent:0;mso-height-percent:0;mso-wrap-distance-left:9pt;mso-wrap-distance-top:3.6pt;mso-wrap-distance-right:9pt;mso-wrap-distance-bottom:3.6pt;mso-position-horizontal:absolute;mso-position-horizontal-relative:text;mso-position-vertical:absolute;mso-position-vertical-relative:text;mso-width-percent:0;mso-height-percent:0;mso-width-relative:margin;mso-height-relative:margin;v-text-anchor:top" o:gfxdata="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" filled="f" stroked="f">
+              <v:shape w14:anchorId="5F70E98C" id="_x0000_s1038" type="#_x0000_t202" style="position:absolute;margin-left:82.5pt;margin-top:164.6pt;width:112.3pt;height:22.45pt;z-index:251665408;visibility:visible;mso-wrap-style:square;mso-width-percent:0;mso-height-percent:0;mso-wrap-distance-left:9pt;mso-wrap-distance-top:3.6pt;mso-wrap-distance-right:9pt;mso-wrap-distance-bottom:3.6pt;mso-position-horizontal:absolute;mso-position-horizontal-relative:text;mso-position-vertical:absolute;mso-position-vertical-relative:text;mso-width-percent:0;mso-height-percent:0;mso-width-relative:margin;mso-height-relative:margin;v-text-anchor:top" o:gfxdata="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" filled="f" stroked="f">
                 <v:textbox>
                   <w:txbxContent>
                     <w:p>
@@ -1560,7 +1514,7 @@
           </mc:Choice>
           <mc:Fallback>
             <w:pict>
-              <v:shape id="_x0000_s1039" type="#_x0000_t202" style="position:absolute;margin-left:370.15pt;margin-top:187.45pt;width:24.15pt;height:22.45pt;z-index:251675648;visibility:visible;mso-wrap-style:square;mso-width-percent:0;mso-height-percent:0;mso-wrap-distance-left:9pt;mso-wrap-distance-top:3.6pt;mso-wrap-distance-right:9pt;mso-wrap-distance-bottom:3.6pt;mso-position-horizontal:absolute;mso-position-horizontal-relative:text;mso-position-vertical:absolute;mso-position-vertical-relative:text;mso-width-percent:0;mso-height-percent:0;mso-width-relative:margin;mso-height-relative:margin;v-text-anchor:top" o:gfxdata="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" filled="f" stroked="f">
+              <v:shape w14:anchorId="78F9FCB2" id="_x0000_s1039" type="#_x0000_t202" style="position:absolute;margin-left:370.15pt;margin-top:187.45pt;width:24.15pt;height:22.45pt;z-index:251675648;visibility:visible;mso-wrap-style:square;mso-width-percent:0;mso-height-percent:0;mso-wrap-distance-left:9pt;mso-wrap-distance-top:3.6pt;mso-wrap-distance-right:9pt;mso-wrap-distance-bottom:3.6pt;mso-position-horizontal:absolute;mso-position-horizontal-relative:text;mso-position-vertical:absolute;mso-position-vertical-relative:text;mso-width-percent:0;mso-height-percent:0;mso-width-relative:margin;mso-height-relative:margin;v-text-anchor:top" o:gfxdata="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" filled="f" stroked="f">
                 <v:textbox>
                   <w:txbxContent>
                     <w:p>
@@ -1664,7 +1618,7 @@
           </mc:Choice>
           <mc:Fallback>
             <w:pict>
-              <v:shape id="_x0000_s1040" type="#_x0000_t202" style="position:absolute;margin-left:85.3pt;margin-top:144.5pt;width:24.15pt;height:22.45pt;z-index:251663360;visibility:visible;mso-wrap-style:square;mso-width-percent:0;mso-height-percent:0;mso-wrap-distance-left:9pt;mso-wrap-distance-top:3.6pt;mso-wrap-distance-right:9pt;mso-wrap-distance-bottom:3.6pt;mso-position-horizontal:absolute;mso-position-horizontal-relative:text;mso-position-vertical:absolute;mso-position-vertical-relative:text;mso-width-percent:0;mso-height-percent:0;mso-width-relative:margin;mso-height-relative:margin;v-text-anchor:top" o:gfxdata="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" filled="f" stroked="f">
+              <v:shape w14:anchorId="0851EA72" id="_x0000_s1040" type="#_x0000_t202" style="position:absolute;margin-left:85.3pt;margin-top:144.5pt;width:24.15pt;height:22.45pt;z-index:251663360;visibility:visible;mso-wrap-style:square;mso-width-percent:0;mso-height-percent:0;mso-wrap-distance-left:9pt;mso-wrap-distance-top:3.6pt;mso-wrap-distance-right:9pt;mso-wrap-distance-bottom:3.6pt;mso-position-horizontal:absolute;mso-position-horizontal-relative:text;mso-position-vertical:absolute;mso-position-vertical-relative:text;mso-width-percent:0;mso-height-percent:0;mso-width-relative:margin;mso-height-relative:margin;v-text-anchor:top" o:gfxdata="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" filled="f" stroked="f">
                 <v:textbox>
                   <w:txbxContent>
                     <w:p>
@@ -1768,7 +1722,7 @@
           </mc:Choice>
           <mc:Fallback>
             <w:pict>
-              <v:shape id="_x0000_s1041" type="#_x0000_t202" style="position:absolute;margin-left:367.85pt;margin-top:145.05pt;width:74.3pt;height:22.45pt;z-index:251673600;visibility:visible;mso-wrap-style:square;mso-width-percent:0;mso-height-percent:0;mso-wrap-distance-left:9pt;mso-wrap-distance-top:3.6pt;mso-wrap-distance-right:9pt;mso-wrap-distance-bottom:3.6pt;mso-position-horizontal:absolute;mso-position-horizontal-relative:text;mso-position-vertical:absolute;mso-position-vertical-relative:text;mso-width-percent:0;mso-height-percent:0;mso-width-relative:margin;mso-height-relative:margin;v-text-anchor:top" o:gfxdata="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" filled="f" stroked="f">
+              <v:shape w14:anchorId="6CBF906A" id="_x0000_s1041" type="#_x0000_t202" style="position:absolute;margin-left:367.85pt;margin-top:145.05pt;width:74.3pt;height:22.45pt;z-index:251673600;visibility:visible;mso-wrap-style:square;mso-width-percent:0;mso-height-percent:0;mso-wrap-distance-left:9pt;mso-wrap-distance-top:3.6pt;mso-wrap-distance-right:9pt;mso-wrap-distance-bottom:3.6pt;mso-position-horizontal:absolute;mso-position-horizontal-relative:text;mso-position-vertical:absolute;mso-position-vertical-relative:text;mso-width-percent:0;mso-height-percent:0;mso-width-relative:margin;mso-height-relative:margin;v-text-anchor:top" o:gfxdata="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" filled="f" stroked="f">
                 <v:textbox>
                   <w:txbxContent>
                     <w:p>
@@ -1891,7 +1845,7 @@
           </mc:Choice>
           <mc:Fallback>
             <w:pict>
-              <v:shape id="_x0000_s1042" type="#_x0000_t202" style="position:absolute;margin-left:84.5pt;margin-top:214.35pt;width:490.15pt;height:36.25pt;z-index:251669504;visibility:visible;mso-wrap-style:square;mso-width-percent:0;mso-height-percent:0;mso-wrap-distance-left:9pt;mso-wrap-distance-top:3.6pt;mso-wrap-distance-right:9pt;mso-wrap-distance-bottom:3.6pt;mso-position-horizontal:absolute;mso-position-horizontal-relative:text;mso-position-vertical:absolute;mso-position-vertical-relative:text;mso-width-percent:0;mso-height-percent:0;mso-width-relative:margin;mso-height-relative:margin;v-text-anchor:top" o:gfxdata="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" filled="f" stroked="f">
+              <v:shape w14:anchorId="52B961EF" id="_x0000_s1042" type="#_x0000_t202" style="position:absolute;margin-left:84.5pt;margin-top:214.35pt;width:490.15pt;height:36.25pt;z-index:251669504;visibility:visible;mso-wrap-style:square;mso-width-percent:0;mso-height-percent:0;mso-wrap-distance-left:9pt;mso-wrap-distance-top:3.6pt;mso-wrap-distance-right:9pt;mso-wrap-distance-bottom:3.6pt;mso-position-horizontal:absolute;mso-position-horizontal-relative:text;mso-position-vertical:absolute;mso-position-vertical-relative:text;mso-width-percent:0;mso-height-percent:0;mso-width-relative:margin;mso-height-relative:margin;v-text-anchor:top" o:gfxdata="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" filled="f" stroked="f">
                 <v:textbox>
                   <w:txbxContent>
                     <w:p>
@@ -2014,7 +1968,7 @@
           </mc:Choice>
           <mc:Fallback>
             <w:pict>
-              <v:shape id="_x0000_s1043" type="#_x0000_t202" style="position:absolute;margin-left:84.8pt;margin-top:109.3pt;width:490.15pt;height:36.25pt;z-index:251661312;visibility:visible;mso-wrap-style:square;mso-width-percent:0;mso-height-percent:0;mso-wrap-distance-left:9pt;mso-wrap-distance-top:3.6pt;mso-wrap-distance-right:9pt;mso-wrap-distance-bottom:3.6pt;mso-position-horizontal:absolute;mso-position-horizontal-relative:text;mso-position-vertical:absolute;mso-position-vertical-relative:text;mso-width-percent:0;mso-height-percent:0;mso-width-relative:margin;mso-height-relative:margin;v-text-anchor:top" o:gfxdata="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" filled="f" stroked="f">
+              <v:shape w14:anchorId="664A54ED" id="_x0000_s1043" type="#_x0000_t202" style="position:absolute;margin-left:84.8pt;margin-top:109.3pt;width:490.15pt;height:36.25pt;z-index:251661312;visibility:visible;mso-wrap-style:square;mso-width-percent:0;mso-height-percent:0;mso-wrap-distance-left:9pt;mso-wrap-distance-top:3.6pt;mso-wrap-distance-right:9pt;mso-wrap-distance-bottom:3.6pt;mso-position-horizontal:absolute;mso-position-horizontal-relative:text;mso-position-vertical:absolute;mso-position-vertical-relative:text;mso-width-percent:0;mso-height-percent:0;mso-width-relative:margin;mso-height-relative:margin;v-text-anchor:top" o:gfxdata="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" filled="f" stroked="f">
                 <v:textbox>
                   <w:txbxContent>
                     <w:p>
@@ -2039,6 +1993,7 @@
           </mc:Fallback>
         </mc:AlternateContent>
       </w:r>
+      <w:bookmarkStart w:id="0" w:name="_GoBack"/>
       <w:r>
         <w:rPr>
           <w:noProof/>
@@ -2057,7 +2012,7 @@
                     <pic:cNvPicPr/>
                   </pic:nvPicPr>
                   <pic:blipFill>
-                    <a:blip r:embed="rId5"/>
+                    <a:blip r:embed="rId4"/>
                     <a:stretch>
                       <a:fillRect/>
                     </a:stretch>
@@ -2077,7 +2032,6 @@
           </wp:inline>
         </w:drawing>
       </w:r>
-      <w:bookmarkStart w:id="0" w:name="_GoBack"/>
       <w:bookmarkEnd w:id="0"/>
     </w:p>
     <w:sectPr>
@@ -2090,7 +2044,7 @@
 </file>
 
 <file path=word/styles.xml><?xml version="1.0" encoding="utf-8"?>
-<w:styles xmlns:mc="http://schemas.openxmlformats.org/markup-compatibility/2006" xmlns:r="http://schemas.openxmlformats.org/officeDocument/2006/relationships" xmlns:w="http://schemas.openxmlformats.org/wordprocessingml/2006/main" xmlns:w14="http://schemas.microsoft.com/office/word/2010/wordml" mc:Ignorable="w14">
+<w:styles xmlns:mc="http://schemas.openxmlformats.org/markup-compatibility/2006" xmlns:r="http://schemas.openxmlformats.org/officeDocument/2006/relationships" xmlns:w="http://schemas.openxmlformats.org/wordprocessingml/2006/main" xmlns:w14="http://schemas.microsoft.com/office/word/2010/wordml" xmlns:w15="http://schemas.microsoft.com/office/word/2012/wordml" xmlns:w16se="http://schemas.microsoft.com/office/word/2015/wordml/symex" mc:Ignorable="w14 w15 w16se">
   <w:docDefaults>
     <w:rPrDefault>
       <w:rPr>
@@ -2106,369 +2060,381 @@
       </w:pPr>
     </w:pPrDefault>
   </w:docDefaults>
-  <w:latentStyles w:defLockedState="0" w:defUIPriority="99" w:defSemiHidden="1" w:defUnhideWhenUsed="1" w:defQFormat="0" w:count="267">
-    <w:lsdException w:name="Normal" w:semiHidden="0" w:uiPriority="0" w:unhideWhenUsed="0" w:qFormat="1"/>
-    <w:lsdException w:name="heading 1" w:semiHidden="0" w:uiPriority="9" w:unhideWhenUsed="0" w:qFormat="1"/>
-    <w:lsdException w:name="heading 2" w:uiPriority="9" w:qFormat="1"/>
-    <w:lsdException w:name="heading 3" w:uiPriority="9" w:qFormat="1"/>
-    <w:lsdException w:name="heading 4" w:uiPriority="9" w:qFormat="1"/>
-    <w:lsdException w:name="heading 5" w:uiPriority="9" w:qFormat="1"/>
-    <w:lsdException w:name="heading 6" w:uiPriority="9" w:qFormat="1"/>
-    <w:lsdException w:name="heading 7" w:uiPriority="9" w:qFormat="1"/>
-    <w:lsdException w:name="heading 8" w:uiPriority="9" w:qFormat="1"/>
-    <w:lsdException w:name="heading 9" w:uiPriority="9" w:qFormat="1"/>
-    <w:lsdException w:name="toc 1" w:uiPriority="39"/>
-    <w:lsdException w:name="toc 2" w:uiPriority="39"/>
-    <w:lsdException w:name="toc 3" w:uiPriority="39"/>
-    <w:lsdException w:name="toc 4" w:uiPriority="39"/>
-    <w:lsdException w:name="toc 5" w:uiPriority="39"/>
-    <w:lsdException w:name="toc 6" w:uiPriority="39"/>
-    <w:lsdException w:name="toc 7" w:uiPriority="39"/>
-    <w:lsdException w:name="toc 8" w:uiPriority="39"/>
-    <w:lsdException w:name="toc 9" w:uiPriority="39"/>
-    <w:lsdException w:name="caption" w:uiPriority="35" w:qFormat="1"/>
-    <w:lsdException w:name="Title" w:semiHidden="0" w:uiPriority="10" w:unhideWhenUsed="0" w:qFormat="1"/>
-    <w:lsdException w:name="Default Paragraph Font" w:uiPriority="1"/>
-    <w:lsdException w:name="Subtitle" w:semiHidden="0" w:uiPriority="11" w:unhideWhenUsed="0" w:qFormat="1"/>
-    <w:lsdException w:name="Strong" w:semiHidden="0" w:uiPriority="22" w:unhideWhenUsed="0" w:qFormat="1"/>
-    <w:lsdException w:name="Emphasis" w:semiHidden="0" w:uiPriority="20" w:unhideWhenUsed="0" w:qFormat="1"/>
-    <w:lsdException w:name="Table Grid" w:semiHidden="0" w:uiPriority="39" w:unhideWhenUsed="0"/>
-    <w:lsdException w:name="Placeholder Text" w:unhideWhenUsed="0"/>
-    <w:lsdException w:name="No Spacing" w:semiHidden="0" w:uiPriority="1" w:unhideWhenUsed="0" w:qFormat="1"/>
-    <w:lsdException w:name="Light Shading" w:semiHidden="0" w:uiPriority="60" w:unhideWhenUsed="0"/>
-    <w:lsdException w:name="Light List" w:semiHidden="0" w:uiPriority="61" w:unhideWhenUsed="0"/>
-    <w:lsdException w:name="Light Grid" w:semiHidden="0" w:uiPriority="62" w:unhideWhenUsed="0"/>
-    <w:lsdException w:name="Medium Shading 1" w:semiHidden="0" w:uiPriority="63" w:unhideWhenUsed="0"/>
-    <w:lsdException w:name="Medium Shading 2" w:semiHidden="0" w:uiPriority="64" w:unhideWhenUsed="0"/>
-    <w:lsdException w:name="Medium List 1" w:semiHidden="0" w:uiPriority="65" w:unhideWhenUsed="0"/>
-    <w:lsdException w:name="Medium List 2" w:semiHidden="0" w:uiPriority="66" w:unhideWhenUsed="0"/>
-    <w:lsdException w:name="Medium Grid 1" w:semiHidden="0" w:uiPriority="67" w:unhideWhenUsed="0"/>
-    <w:lsdException w:name="Medium Grid 2" w:semiHidden="0" w:uiPriority="68" w:unhideWhenUsed="0"/>
-    <w:lsdException w:name="Medium Grid 3" w:semiHidden="0" w:uiPriority="69" w:unhideWhenUsed="0"/>
-    <w:lsdException w:name="Dark List" w:semiHidden="0" w:uiPriority="70" w:unhideWhenUsed="0"/>
-    <w:lsdException w:name="Colorful Shading" w:semiHidden="0" w:uiPriority="71" w:unhideWhenUsed="0"/>
-    <w:lsdException w:name="Colorful List" w:semiHidden="0" w:uiPriority="72" w:unhideWhenUsed="0"/>
-    <w:lsdException w:name="Colorful Grid" w:semiHidden="0" w:uiPriority="73" w:unhideWhenUsed="0"/>
-    <w:lsdException w:name="Light Shading Accent 1" w:semiHidden="0" w:uiPriority="60" w:unhideWhenUsed="0"/>
-    <w:lsdException w:name="Light List Accent 1" w:semiHidden="0" w:uiPriority="61" w:unhideWhenUsed="0"/>
-    <w:lsdException w:name="Light Grid Accent 1" w:semiHidden="0" w:uiPriority="62" w:unhideWhenUsed="0"/>
-    <w:lsdException w:name="Medium Shading 1 Accent 1" w:semiHidden="0" w:uiPriority="63" w:unhideWhenUsed="0"/>
-    <w:lsdException w:name="Medium Shading 2 Accent 1" w:semiHidden="0" w:uiPriority="64" w:unhideWhenUsed="0"/>
-    <w:lsdException w:name="Medium List 1 Accent 1" w:semiHidden="0" w:uiPriority="65" w:unhideWhenUsed="0"/>
-    <w:lsdException w:name="Revision" w:unhideWhenUsed="0"/>
-    <w:lsdException w:name="List Paragraph" w:semiHidden="0" w:uiPriority="34" w:unhideWhenUsed="0" w:qFormat="1"/>
-    <w:lsdException w:name="Quote" w:semiHidden="0" w:uiPriority="29" w:unhideWhenUsed="0" w:qFormat="1"/>
-    <w:lsdException w:name="Intense Quote" w:semiHidden="0" w:uiPriority="30" w:unhideWhenUsed="0" w:qFormat="1"/>
-    <w:lsdException w:name="Medium List 2 Accent 1" w:semiHidden="0" w:uiPriority="66" w:unhideWhenUsed="0"/>
-    <w:lsdException w:name="Medium Grid 1 Accent 1" w:semiHidden="0" w:uiPriority="67" w:unhideWhenUsed="0"/>
-    <w:lsdException w:name="Medium Grid 2 Accent 1" w:semiHidden="0" w:uiPriority="68" w:unhideWhenUsed="0"/>
-    <w:lsdException w:name="Medium Grid 3 Accent 1" w:semiHidden="0" w:uiPriority="69" w:unhideWhenUsed="0"/>
-    <w:lsdException w:name="Dark List Accent 1" w:semiHidden="0" w:uiPriority="70" w:unhideWhenUsed="0"/>
-    <w:lsdException w:name="Colorful Shading Accent 1" w:semiHidden="0" w:uiPriority="71" w:unhideWhenUsed="0"/>
-    <w:lsdException w:name="Colorful List Accent 1" w:semiHidden="0" w:uiPriority="72" w:unhideWhenUsed="0"/>
-    <w:lsdException w:name="Colorful Grid Accent 1" w:semiHidden="0" w:uiPriority="73" w:unhideWhenUsed="0"/>
-    <w:lsdException w:name="Light Shading Accent 2" w:semiHidden="0" w:uiPriority="60" w:unhideWhenUsed="0"/>
-    <w:lsdException w:name="Light List Accent 2" w:semiHidden="0" w:uiPriority="61" w:unhideWhenUsed="0"/>
-    <w:lsdException w:name="Light Grid Accent 2" w:semiHidden="0" w:uiPriority="62" w:unhideWhenUsed="0"/>
-    <w:lsdException w:name="Medium Shading 1 Accent 2" w:semiHidden="0" w:uiPriority="63" w:unhideWhenUsed="0"/>
-    <w:lsdException w:name="Medium Shading 2 Accent 2" w:semiHidden="0" w:uiPriority="64" w:unhideWhenUsed="0"/>
-    <w:lsdException w:name="Medium List 1 Accent 2" w:semiHidden="0" w:uiPriority="65" w:unhideWhenUsed="0"/>
-    <w:lsdException w:name="Medium List 2 Accent 2" w:semiHidden="0" w:uiPriority="66" w:unhideWhenUsed="0"/>
-    <w:lsdException w:name="Medium Grid 1 Accent 2" w:semiHidden="0" w:uiPriority="67" w:unhideWhenUsed="0"/>
-    <w:lsdException w:name="Medium Grid 2 Accent 2" w:semiHidden="0" w:uiPriority="68" w:unhideWhenUsed="0"/>
-    <w:lsdException w:name="Medium Grid 3 Accent 2" w:semiHidden="0" w:uiPriority="69" w:unhideWhenUsed="0"/>
-    <w:lsdException w:name="Dark List Accent 2" w:semiHidden="0" w:uiPriority="70" w:unhideWhenUsed="0"/>
-    <w:lsdException w:name="Colorful Shading Accent 2" w:semiHidden="0" w:uiPriority="71" w:unhideWhenUsed="0"/>
-    <w:lsdException w:name="Colorful List Accent 2" w:semiHidden="0" w:uiPriority="72" w:unhideWhenUsed="0"/>
-    <w:lsdException w:name="Colorful Grid Accent 2" w:semiHidden="0" w:uiPriority="73" w:unhideWhenUsed="0"/>
-    <w:lsdException w:name="Light Shading Accent 3" w:semiHidden="0" w:uiPriority="60" w:unhideWhenUsed="0"/>
-    <w:lsdException w:name="Light List Accent 3" w:semiHidden="0" w:uiPriority="61" w:unhideWhenUsed="0"/>
-    <w:lsdException w:name="Light Grid Accent 3" w:semiHidden="0" w:uiPriority="62" w:unhideWhenUsed="0"/>
-    <w:lsdException w:name="Medium Shading 1 Accent 3" w:semiHidden="0" w:uiPriority="63" w:unhideWhenUsed="0"/>
-    <w:lsdException w:name="Medium Shading 2 Accent 3" w:semiHidden="0" w:uiPriority="64" w:unhideWhenUsed="0"/>
-    <w:lsdException w:name="Medium List 1 Accent 3" w:semiHidden="0" w:uiPriority="65" w:unhideWhenUsed="0"/>
-    <w:lsdException w:name="Medium List 2 Accent 3" w:semiHidden="0" w:uiPriority="66" w:unhideWhenUsed="0"/>
-    <w:lsdException w:name="Medium Grid 1 Accent 3" w:semiHidden="0" w:uiPriority="67" w:unhideWhenUsed="0"/>
-    <w:lsdException w:name="Medium Grid 2 Accent 3" w:semiHidden="0" w:uiPriority="68" w:unhideWhenUsed="0"/>
-    <w:lsdException w:name="Medium Grid 3 Accent 3" w:semiHidden="0" w:uiPriority="69" w:unhideWhenUsed="0"/>
-    <w:lsdException w:name="Dark List Accent 3" w:semiHidden="0" w:uiPriority="70" w:unhideWhenUsed="0"/>
-    <w:lsdException w:name="Colorful Shading Accent 3" w:semiHidden="0" w:uiPriority="71" w:unhideWhenUsed="0"/>
-    <w:lsdException w:name="Colorful List Accent 3" w:semiHidden="0" w:uiPriority="72" w:unhideWhenUsed="0"/>
-    <w:lsdException w:name="Colorful Grid Accent 3" w:semiHidden="0" w:uiPriority="73" w:unhideWhenUsed="0"/>
-    <w:lsdException w:name="Light Shading Accent 4" w:semiHidden="0" w:uiPriority="60" w:unhideWhenUsed="0"/>
-    <w:lsdException w:name="Light List Accent 4" w:semiHidden="0" w:uiPriority="61" w:unhideWhenUsed="0"/>
-    <w:lsdException w:name="Light Grid Accent 4" w:semiHidden="0" w:uiPriority="62" w:unhideWhenUsed="0"/>
-    <w:lsdException w:name="Medium Shading 1 Accent 4" w:semiHidden="0" w:uiPriority="63" w:unhideWhenUsed="0"/>
-    <w:lsdException w:name="Medium Shading 2 Accent 4" w:semiHidden="0" w:uiPriority="64" w:unhideWhenUsed="0"/>
-    <w:lsdException w:name="Medium List 1 Accent 4" w:semiHidden="0" w:uiPriority="65" w:unhideWhenUsed="0"/>
-    <w:lsdException w:name="Medium List 2 Accent 4" w:semiHidden="0" w:uiPriority="66" w:unhideWhenUsed="0"/>
-    <w:lsdException w:name="Medium Grid 1 Accent 4" w:semiHidden="0" w:uiPriority="67" w:unhideWhenUsed="0"/>
-    <w:lsdException w:name="Medium Grid 2 Accent 4" w:semiHidden="0" w:uiPriority="68" w:unhideWhenUsed="0"/>
-    <w:lsdException w:name="Medium Grid 3 Accent 4" w:semiHidden="0" w:uiPriority="69" w:unhideWhenUsed="0"/>
-    <w:lsdException w:name="Dark List Accent 4" w:semiHidden="0" w:uiPriority="70" w:unhideWhenUsed="0"/>
-    <w:lsdException w:name="Colorful Shading Accent 4" w:semiHidden="0" w:uiPriority="71" w:unhideWhenUsed="0"/>
-    <w:lsdException w:name="Colorful List Accent 4" w:semiHidden="0" w:uiPriority="72" w:unhideWhenUsed="0"/>
-    <w:lsdException w:name="Colorful Grid Accent 4" w:semiHidden="0" w:uiPriority="73" w:unhideWhenUsed="0"/>
-    <w:lsdException w:name="Light Shading Accent 5" w:semiHidden="0" w:uiPriority="60" w:unhideWhenUsed="0"/>
-    <w:lsdException w:name="Light List Accent 5" w:semiHidden="0" w:uiPriority="61" w:unhideWhenUsed="0"/>
-    <w:lsdException w:name="Light Grid Accent 5" w:semiHidden="0" w:uiPriority="62" w:unhideWhenUsed="0"/>
-    <w:lsdException w:name="Medium Shading 1 Accent 5" w:semiHidden="0" w:uiPriority="63" w:unhideWhenUsed="0"/>
-    <w:lsdException w:name="Medium Shading 2 Accent 5" w:semiHidden="0" w:uiPriority="64" w:unhideWhenUsed="0"/>
-    <w:lsdException w:name="Medium List 1 Accent 5" w:semiHidden="0" w:uiPriority="65" w:unhideWhenUsed="0"/>
-    <w:lsdException w:name="Medium List 2 Accent 5" w:semiHidden="0" w:uiPriority="66" w:unhideWhenUsed="0"/>
-    <w:lsdException w:name="Medium Grid 1 Accent 5" w:semiHidden="0" w:uiPriority="67" w:unhideWhenUsed="0"/>
-    <w:lsdException w:name="Medium Grid 2 Accent 5" w:semiHidden="0" w:uiPriority="68" w:unhideWhenUsed="0"/>
-    <w:lsdException w:name="Medium Grid 3 Accent 5" w:semiHidden="0" w:uiPriority="69" w:unhideWhenUsed="0"/>
-    <w:lsdException w:name="Dark List Accent 5" w:semiHidden="0" w:uiPriority="70" w:unhideWhenUsed="0"/>
-    <w:lsdException w:name="Colorful Shading Accent 5" w:semiHidden="0" w:uiPriority="71" w:unhideWhenUsed="0"/>
-    <w:lsdException w:name="Colorful List Accent 5" w:semiHidden="0" w:uiPriority="72" w:unhideWhenUsed="0"/>
-    <w:lsdException w:name="Colorful Grid Accent 5" w:semiHidden="0" w:uiPriority="73" w:unhideWhenUsed="0"/>
-    <w:lsdException w:name="Light Shading Accent 6" w:semiHidden="0" w:uiPriority="60" w:unhideWhenUsed="0"/>
-    <w:lsdException w:name="Light List Accent 6" w:semiHidden="0" w:uiPriority="61" w:unhideWhenUsed="0"/>
-    <w:lsdException w:name="Light Grid Accent 6" w:semiHidden="0" w:uiPriority="62" w:unhideWhenUsed="0"/>
-    <w:lsdException w:name="Medium Shading 1 Accent 6" w:semiHidden="0" w:uiPriority="63" w:unhideWhenUsed="0"/>
-    <w:lsdException w:name="Medium Shading 2 Accent 6" w:semiHidden="0" w:uiPriority="64" w:unhideWhenUsed="0"/>
-    <w:lsdException w:name="Medium List 1 Accent 6" w:semiHidden="0" w:uiPriority="65" w:unhideWhenUsed="0"/>
-    <w:lsdException w:name="Medium List 2 Accent 6" w:semiHidden="0" w:uiPriority="66" w:unhideWhenUsed="0"/>
-    <w:lsdException w:name="Medium Grid 1 Accent 6" w:semiHidden="0" w:uiPriority="67" w:unhideWhenUsed="0"/>
-    <w:lsdException w:name="Medium Grid 2 Accent 6" w:semiHidden="0" w:uiPriority="68" w:unhideWhenUsed="0"/>
-    <w:lsdException w:name="Medium Grid 3 Accent 6" w:semiHidden="0" w:uiPriority="69" w:unhideWhenUsed="0"/>
-    <w:lsdException w:name="Dark List Accent 6" w:semiHidden="0" w:uiPriority="70" w:unhideWhenUsed="0"/>
-    <w:lsdException w:name="Colorful Shading Accent 6" w:semiHidden="0" w:uiPriority="71" w:unhideWhenUsed="0"/>
-    <w:lsdException w:name="Colorful List Accent 6" w:semiHidden="0" w:uiPriority="72" w:unhideWhenUsed="0"/>
-    <w:lsdException w:name="Colorful Grid Accent 6" w:semiHidden="0" w:uiPriority="73" w:unhideWhenUsed="0"/>
-    <w:lsdException w:name="Subtle Emphasis" w:semiHidden="0" w:uiPriority="19" w:unhideWhenUsed="0" w:qFormat="1"/>
-    <w:lsdException w:name="Intense Emphasis" w:semiHidden="0" w:uiPriority="21" w:unhideWhenUsed="0" w:qFormat="1"/>
-    <w:lsdException w:name="Subtle Reference" w:semiHidden="0" w:uiPriority="31" w:unhideWhenUsed="0" w:qFormat="1"/>
-    <w:lsdException w:name="Intense Reference" w:semiHidden="0" w:uiPriority="32" w:unhideWhenUsed="0" w:qFormat="1"/>
-    <w:lsdException w:name="Book Title" w:semiHidden="0" w:uiPriority="33" w:unhideWhenUsed="0" w:qFormat="1"/>
-    <w:lsdException w:name="Bibliography" w:uiPriority="37"/>
-    <w:lsdException w:name="TOC Heading" w:uiPriority="39" w:qFormat="1"/>
-  </w:latentStyles>
-  <w:style w:type="paragraph" w:default="1" w:styleId="Normal">
-    <w:name w:val="Normal"/>
-    <w:qFormat/>
-    <w:rPr>
-      <w:rFonts w:ascii="Calibri" w:eastAsia="Calibri" w:hAnsi="Calibri" w:cs="Calibri"/>
-      <w:color w:val="000000"/>
-    </w:rPr>
-  </w:style>
-  <w:style w:type="character" w:default="1" w:styleId="Fontepargpadro">
-    <w:name w:val="Default Paragraph Font"/>
-    <w:uiPriority w:val="1"/>
-    <w:semiHidden/>
-    <w:unhideWhenUsed/>
-  </w:style>
-  <w:style w:type="table" w:default="1" w:styleId="Tabelanormal">
-    <w:name w:val="Normal Table"/>
-    <w:uiPriority w:val="99"/>
-    <w:semiHidden/>
-    <w:unhideWhenUsed/>
-    <w:tblPr>
-      <w:tblInd w:w="0" w:type="dxa"/>
-      <w:tblCellMar>
-        <w:top w:w="0" w:type="dxa"/>
-        <w:left w:w="108" w:type="dxa"/>
-        <w:bottom w:w="0" w:type="dxa"/>
-        <w:right w:w="108" w:type="dxa"/>
-      </w:tblCellMar>
-    </w:tblPr>
-  </w:style>
-  <w:style w:type="numbering" w:default="1" w:styleId="Semlista">
-    <w:name w:val="No List"/>
-    <w:uiPriority w:val="99"/>
-    <w:semiHidden/>
-    <w:unhideWhenUsed/>
-  </w:style>
-  <w:style w:type="paragraph" w:styleId="Textodebalo">
-    <w:name w:val="Balloon Text"/>
-    <w:basedOn w:val="Normal"/>
-    <w:link w:val="TextodebaloChar"/>
-    <w:uiPriority w:val="99"/>
-    <w:semiHidden/>
-    <w:unhideWhenUsed/>
-    <w:rsid w:val="00805016"/>
-    <w:pPr>
-      <w:spacing w:after="0" w:line="240" w:lineRule="auto"/>
-    </w:pPr>
-    <w:rPr>
-      <w:rFonts w:ascii="Tahoma" w:hAnsi="Tahoma" w:cs="Tahoma"/>
-      <w:sz w:val="16"/>
-      <w:szCs w:val="16"/>
-    </w:rPr>
-  </w:style>
-  <w:style w:type="character" w:customStyle="1" w:styleId="TextodebaloChar">
-    <w:name w:val="Texto de balão Char"/>
-    <w:basedOn w:val="Fontepargpadro"/>
-    <w:link w:val="Textodebalo"/>
-    <w:uiPriority w:val="99"/>
-    <w:semiHidden/>
-    <w:rsid w:val="00805016"/>
-    <w:rPr>
-      <w:rFonts w:ascii="Tahoma" w:eastAsia="Calibri" w:hAnsi="Tahoma" w:cs="Tahoma"/>
-      <w:color w:val="000000"/>
-      <w:sz w:val="16"/>
-      <w:szCs w:val="16"/>
-    </w:rPr>
-  </w:style>
-</w:styles>
-</file>
-
-<file path=word/stylesWithEffects.xml><?xml version="1.0" encoding="utf-8"?>
-<w:styles xmlns:wpc="http://schemas.microsoft.com/office/word/2010/wordprocessingCanvas" xmlns:mc="http://schemas.openxmlformats.org/markup-compatibility/2006" xmlns:o="urn:schemas-microsoft-com:office:office" xmlns:r="http://schemas.openxmlformats.org/officeDocument/2006/relationships" xmlns:m="http://schemas.openxmlformats.org/officeDocument/2006/math" xmlns:v="urn:schemas-microsoft-com:vml" xmlns:wp14="http://schemas.microsoft.com/office/word/2010/wordprocessingDrawing" xmlns:wp="http://schemas.openxmlformats.org/drawingml/2006/wordprocessingDrawing" xmlns:w10="urn:schemas-microsoft-com:office:word" xmlns:w="http://schemas.openxmlformats.org/wordprocessingml/2006/main" xmlns:w14="http://schemas.microsoft.com/office/word/2010/wordml" xmlns:wpg="http://schemas.microsoft.com/office/word/2010/wordprocessingGroup" xmlns:wpi="http://schemas.microsoft.com/office/word/2010/wordprocessingInk" xmlns:wne="http://schemas.microsoft.com/office/word/2006/wordml" xmlns:wps="http://schemas.microsoft.com/office/word/2010/wordprocessingShape" mc:Ignorable="w14 wp14">
-  <w:docDefaults>
-    <w:rPrDefault>
-      <w:rPr>
-        <w:rFonts w:asciiTheme="minorHAnsi" w:eastAsiaTheme="minorEastAsia" w:hAnsiTheme="minorHAnsi" w:cstheme="minorBidi"/>
-        <w:sz w:val="22"/>
-        <w:szCs w:val="22"/>
-        <w:lang w:val="pt-BR" w:eastAsia="pt-BR" w:bidi="ar-SA"/>
-      </w:rPr>
-    </w:rPrDefault>
-    <w:pPrDefault>
-      <w:pPr>
-        <w:spacing w:after="160" w:line="259" w:lineRule="auto"/>
-      </w:pPr>
-    </w:pPrDefault>
-  </w:docDefaults>
-  <w:latentStyles w:defLockedState="0" w:defUIPriority="99" w:defSemiHidden="1" w:defUnhideWhenUsed="1" w:defQFormat="0" w:count="267">
-    <w:lsdException w:name="Normal" w:semiHidden="0" w:uiPriority="0" w:unhideWhenUsed="0" w:qFormat="1"/>
-    <w:lsdException w:name="heading 1" w:semiHidden="0" w:uiPriority="9" w:unhideWhenUsed="0" w:qFormat="1"/>
-    <w:lsdException w:name="heading 2" w:uiPriority="9" w:qFormat="1"/>
-    <w:lsdException w:name="heading 3" w:uiPriority="9" w:qFormat="1"/>
-    <w:lsdException w:name="heading 4" w:uiPriority="9" w:qFormat="1"/>
-    <w:lsdException w:name="heading 5" w:uiPriority="9" w:qFormat="1"/>
-    <w:lsdException w:name="heading 6" w:uiPriority="9" w:qFormat="1"/>
-    <w:lsdException w:name="heading 7" w:uiPriority="9" w:qFormat="1"/>
-    <w:lsdException w:name="heading 8" w:uiPriority="9" w:qFormat="1"/>
-    <w:lsdException w:name="heading 9" w:uiPriority="9" w:qFormat="1"/>
-    <w:lsdException w:name="toc 1" w:uiPriority="39"/>
-    <w:lsdException w:name="toc 2" w:uiPriority="39"/>
-    <w:lsdException w:name="toc 3" w:uiPriority="39"/>
-    <w:lsdException w:name="toc 4" w:uiPriority="39"/>
-    <w:lsdException w:name="toc 5" w:uiPriority="39"/>
-    <w:lsdException w:name="toc 6" w:uiPriority="39"/>
-    <w:lsdException w:name="toc 7" w:uiPriority="39"/>
-    <w:lsdException w:name="toc 8" w:uiPriority="39"/>
-    <w:lsdException w:name="toc 9" w:uiPriority="39"/>
-    <w:lsdException w:name="caption" w:uiPriority="35" w:qFormat="1"/>
-    <w:lsdException w:name="Title" w:semiHidden="0" w:uiPriority="10" w:unhideWhenUsed="0" w:qFormat="1"/>
-    <w:lsdException w:name="Default Paragraph Font" w:uiPriority="1"/>
-    <w:lsdException w:name="Subtitle" w:semiHidden="0" w:uiPriority="11" w:unhideWhenUsed="0" w:qFormat="1"/>
-    <w:lsdException w:name="Strong" w:semiHidden="0" w:uiPriority="22" w:unhideWhenUsed="0" w:qFormat="1"/>
-    <w:lsdException w:name="Emphasis" w:semiHidden="0" w:uiPriority="20" w:unhideWhenUsed="0" w:qFormat="1"/>
-    <w:lsdException w:name="Table Grid" w:semiHidden="0" w:uiPriority="39" w:unhideWhenUsed="0"/>
-    <w:lsdException w:name="Placeholder Text" w:unhideWhenUsed="0"/>
-    <w:lsdException w:name="No Spacing" w:semiHidden="0" w:uiPriority="1" w:unhideWhenUsed="0" w:qFormat="1"/>
-    <w:lsdException w:name="Light Shading" w:semiHidden="0" w:uiPriority="60" w:unhideWhenUsed="0"/>
-    <w:lsdException w:name="Light List" w:semiHidden="0" w:uiPriority="61" w:unhideWhenUsed="0"/>
-    <w:lsdException w:name="Light Grid" w:semiHidden="0" w:uiPriority="62" w:unhideWhenUsed="0"/>
-    <w:lsdException w:name="Medium Shading 1" w:semiHidden="0" w:uiPriority="63" w:unhideWhenUsed="0"/>
-    <w:lsdException w:name="Medium Shading 2" w:semiHidden="0" w:uiPriority="64" w:unhideWhenUsed="0"/>
-    <w:lsdException w:name="Medium List 1" w:semiHidden="0" w:uiPriority="65" w:unhideWhenUsed="0"/>
-    <w:lsdException w:name="Medium List 2" w:semiHidden="0" w:uiPriority="66" w:unhideWhenUsed="0"/>
-    <w:lsdException w:name="Medium Grid 1" w:semiHidden="0" w:uiPriority="67" w:unhideWhenUsed="0"/>
-    <w:lsdException w:name="Medium Grid 2" w:semiHidden="0" w:uiPriority="68" w:unhideWhenUsed="0"/>
-    <w:lsdException w:name="Medium Grid 3" w:semiHidden="0" w:uiPriority="69" w:unhideWhenUsed="0"/>
-    <w:lsdException w:name="Dark List" w:semiHidden="0" w:uiPriority="70" w:unhideWhenUsed="0"/>
-    <w:lsdException w:name="Colorful Shading" w:semiHidden="0" w:uiPriority="71" w:unhideWhenUsed="0"/>
-    <w:lsdException w:name="Colorful List" w:semiHidden="0" w:uiPriority="72" w:unhideWhenUsed="0"/>
-    <w:lsdException w:name="Colorful Grid" w:semiHidden="0" w:uiPriority="73" w:unhideWhenUsed="0"/>
-    <w:lsdException w:name="Light Shading Accent 1" w:semiHidden="0" w:uiPriority="60" w:unhideWhenUsed="0"/>
-    <w:lsdException w:name="Light List Accent 1" w:semiHidden="0" w:uiPriority="61" w:unhideWhenUsed="0"/>
-    <w:lsdException w:name="Light Grid Accent 1" w:semiHidden="0" w:uiPriority="62" w:unhideWhenUsed="0"/>
-    <w:lsdException w:name="Medium Shading 1 Accent 1" w:semiHidden="0" w:uiPriority="63" w:unhideWhenUsed="0"/>
-    <w:lsdException w:name="Medium Shading 2 Accent 1" w:semiHidden="0" w:uiPriority="64" w:unhideWhenUsed="0"/>
-    <w:lsdException w:name="Medium List 1 Accent 1" w:semiHidden="0" w:uiPriority="65" w:unhideWhenUsed="0"/>
-    <w:lsdException w:name="Revision" w:unhideWhenUsed="0"/>
-    <w:lsdException w:name="List Paragraph" w:semiHidden="0" w:uiPriority="34" w:unhideWhenUsed="0" w:qFormat="1"/>
-    <w:lsdException w:name="Quote" w:semiHidden="0" w:uiPriority="29" w:unhideWhenUsed="0" w:qFormat="1"/>
-    <w:lsdException w:name="Intense Quote" w:semiHidden="0" w:uiPriority="30" w:unhideWhenUsed="0" w:qFormat="1"/>
-    <w:lsdException w:name="Medium List 2 Accent 1" w:semiHidden="0" w:uiPriority="66" w:unhideWhenUsed="0"/>
-    <w:lsdException w:name="Medium Grid 1 Accent 1" w:semiHidden="0" w:uiPriority="67" w:unhideWhenUsed="0"/>
-    <w:lsdException w:name="Medium Grid 2 Accent 1" w:semiHidden="0" w:uiPriority="68" w:unhideWhenUsed="0"/>
-    <w:lsdException w:name="Medium Grid 3 Accent 1" w:semiHidden="0" w:uiPriority="69" w:unhideWhenUsed="0"/>
-    <w:lsdException w:name="Dark List Accent 1" w:semiHidden="0" w:uiPriority="70" w:unhideWhenUsed="0"/>
-    <w:lsdException w:name="Colorful Shading Accent 1" w:semiHidden="0" w:uiPriority="71" w:unhideWhenUsed="0"/>
-    <w:lsdException w:name="Colorful List Accent 1" w:semiHidden="0" w:uiPriority="72" w:unhideWhenUsed="0"/>
-    <w:lsdException w:name="Colorful Grid Accent 1" w:semiHidden="0" w:uiPriority="73" w:unhideWhenUsed="0"/>
-    <w:lsdException w:name="Light Shading Accent 2" w:semiHidden="0" w:uiPriority="60" w:unhideWhenUsed="0"/>
-    <w:lsdException w:name="Light List Accent 2" w:semiHidden="0" w:uiPriority="61" w:unhideWhenUsed="0"/>
-    <w:lsdException w:name="Light Grid Accent 2" w:semiHidden="0" w:uiPriority="62" w:unhideWhenUsed="0"/>
-    <w:lsdException w:name="Medium Shading 1 Accent 2" w:semiHidden="0" w:uiPriority="63" w:unhideWhenUsed="0"/>
-    <w:lsdException w:name="Medium Shading 2 Accent 2" w:semiHidden="0" w:uiPriority="64" w:unhideWhenUsed="0"/>
-    <w:lsdException w:name="Medium List 1 Accent 2" w:semiHidden="0" w:uiPriority="65" w:unhideWhenUsed="0"/>
-    <w:lsdException w:name="Medium List 2 Accent 2" w:semiHidden="0" w:uiPriority="66" w:unhideWhenUsed="0"/>
-    <w:lsdException w:name="Medium Grid 1 Accent 2" w:semiHidden="0" w:uiPriority="67" w:unhideWhenUsed="0"/>
-    <w:lsdException w:name="Medium Grid 2 Accent 2" w:semiHidden="0" w:uiPriority="68" w:unhideWhenUsed="0"/>
-    <w:lsdException w:name="Medium Grid 3 Accent 2" w:semiHidden="0" w:uiPriority="69" w:unhideWhenUsed="0"/>
-    <w:lsdException w:name="Dark List Accent 2" w:semiHidden="0" w:uiPriority="70" w:unhideWhenUsed="0"/>
-    <w:lsdException w:name="Colorful Shading Accent 2" w:semiHidden="0" w:uiPriority="71" w:unhideWhenUsed="0"/>
-    <w:lsdException w:name="Colorful List Accent 2" w:semiHidden="0" w:uiPriority="72" w:unhideWhenUsed="0"/>
-    <w:lsdException w:name="Colorful Grid Accent 2" w:semiHidden="0" w:uiPriority="73" w:unhideWhenUsed="0"/>
-    <w:lsdException w:name="Light Shading Accent 3" w:semiHidden="0" w:uiPriority="60" w:unhideWhenUsed="0"/>
-    <w:lsdException w:name="Light List Accent 3" w:semiHidden="0" w:uiPriority="61" w:unhideWhenUsed="0"/>
-    <w:lsdException w:name="Light Grid Accent 3" w:semiHidden="0" w:uiPriority="62" w:unhideWhenUsed="0"/>
-    <w:lsdException w:name="Medium Shading 1 Accent 3" w:semiHidden="0" w:uiPriority="63" w:unhideWhenUsed="0"/>
-    <w:lsdException w:name="Medium Shading 2 Accent 3" w:semiHidden="0" w:uiPriority="64" w:unhideWhenUsed="0"/>
-    <w:lsdException w:name="Medium List 1 Accent 3" w:semiHidden="0" w:uiPriority="65" w:unhideWhenUsed="0"/>
-    <w:lsdException w:name="Medium List 2 Accent 3" w:semiHidden="0" w:uiPriority="66" w:unhideWhenUsed="0"/>
-    <w:lsdException w:name="Medium Grid 1 Accent 3" w:semiHidden="0" w:uiPriority="67" w:unhideWhenUsed="0"/>
-    <w:lsdException w:name="Medium Grid 2 Accent 3" w:semiHidden="0" w:uiPriority="68" w:unhideWhenUsed="0"/>
-    <w:lsdException w:name="Medium Grid 3 Accent 3" w:semiHidden="0" w:uiPriority="69" w:unhideWhenUsed="0"/>
-    <w:lsdException w:name="Dark List Accent 3" w:semiHidden="0" w:uiPriority="70" w:unhideWhenUsed="0"/>
-    <w:lsdException w:name="Colorful Shading Accent 3" w:semiHidden="0" w:uiPriority="71" w:unhideWhenUsed="0"/>
-    <w:lsdException w:name="Colorful List Accent 3" w:semiHidden="0" w:uiPriority="72" w:unhideWhenUsed="0"/>
-    <w:lsdException w:name="Colorful Grid Accent 3" w:semiHidden="0" w:uiPriority="73" w:unhideWhenUsed="0"/>
-    <w:lsdException w:name="Light Shading Accent 4" w:semiHidden="0" w:uiPriority="60" w:unhideWhenUsed="0"/>
-    <w:lsdException w:name="Light List Accent 4" w:semiHidden="0" w:uiPriority="61" w:unhideWhenUsed="0"/>
-    <w:lsdException w:name="Light Grid Accent 4" w:semiHidden="0" w:uiPriority="62" w:unhideWhenUsed="0"/>
-    <w:lsdException w:name="Medium Shading 1 Accent 4" w:semiHidden="0" w:uiPriority="63" w:unhideWhenUsed="0"/>
-    <w:lsdException w:name="Medium Shading 2 Accent 4" w:semiHidden="0" w:uiPriority="64" w:unhideWhenUsed="0"/>
-    <w:lsdException w:name="Medium List 1 Accent 4" w:semiHidden="0" w:uiPriority="65" w:unhideWhenUsed="0"/>
-    <w:lsdException w:name="Medium List 2 Accent 4" w:semiHidden="0" w:uiPriority="66" w:unhideWhenUsed="0"/>
-    <w:lsdException w:name="Medium Grid 1 Accent 4" w:semiHidden="0" w:uiPriority="67" w:unhideWhenUsed="0"/>
-    <w:lsdException w:name="Medium Grid 2 Accent 4" w:semiHidden="0" w:uiPriority="68" w:unhideWhenUsed="0"/>
-    <w:lsdException w:name="Medium Grid 3 Accent 4" w:semiHidden="0" w:uiPriority="69" w:unhideWhenUsed="0"/>
-    <w:lsdException w:name="Dark List Accent 4" w:semiHidden="0" w:uiPriority="70" w:unhideWhenUsed="0"/>
-    <w:lsdException w:name="Colorful Shading Accent 4" w:semiHidden="0" w:uiPriority="71" w:unhideWhenUsed="0"/>
-    <w:lsdException w:name="Colorful List Accent 4" w:semiHidden="0" w:uiPriority="72" w:unhideWhenUsed="0"/>
-    <w:lsdException w:name="Colorful Grid Accent 4" w:semiHidden="0" w:uiPriority="73" w:unhideWhenUsed="0"/>
-    <w:lsdException w:name="Light Shading Accent 5" w:semiHidden="0" w:uiPriority="60" w:unhideWhenUsed="0"/>
-    <w:lsdException w:name="Light List Accent 5" w:semiHidden="0" w:uiPriority="61" w:unhideWhenUsed="0"/>
-    <w:lsdException w:name="Light Grid Accent 5" w:semiHidden="0" w:uiPriority="62" w:unhideWhenUsed="0"/>
-    <w:lsdException w:name="Medium Shading 1 Accent 5" w:semiHidden="0" w:uiPriority="63" w:unhideWhenUsed="0"/>
-    <w:lsdException w:name="Medium Shading 2 Accent 5" w:semiHidden="0" w:uiPriority="64" w:unhideWhenUsed="0"/>
-    <w:lsdException w:name="Medium List 1 Accent 5" w:semiHidden="0" w:uiPriority="65" w:unhideWhenUsed="0"/>
-    <w:lsdException w:name="Medium List 2 Accent 5" w:semiHidden="0" w:uiPriority="66" w:unhideWhenUsed="0"/>
-    <w:lsdException w:name="Medium Grid 1 Accent 5" w:semiHidden="0" w:uiPriority="67" w:unhideWhenUsed="0"/>
-    <w:lsdException w:name="Medium Grid 2 Accent 5" w:semiHidden="0" w:uiPriority="68" w:unhideWhenUsed="0"/>
-    <w:lsdException w:name="Medium Grid 3 Accent 5" w:semiHidden="0" w:uiPriority="69" w:unhideWhenUsed="0"/>
-    <w:lsdException w:name="Dark List Accent 5" w:semiHidden="0" w:uiPriority="70" w:unhideWhenUsed="0"/>
-    <w:lsdException w:name="Colorful Shading Accent 5" w:semiHidden="0" w:uiPriority="71" w:unhideWhenUsed="0"/>
-    <w:lsdException w:name="Colorful List Accent 5" w:semiHidden="0" w:uiPriority="72" w:unhideWhenUsed="0"/>
-    <w:lsdException w:name="Colorful Grid Accent 5" w:semiHidden="0" w:uiPriority="73" w:unhideWhenUsed="0"/>
-    <w:lsdException w:name="Light Shading Accent 6" w:semiHidden="0" w:uiPriority="60" w:unhideWhenUsed="0"/>
-    <w:lsdException w:name="Light List Accent 6" w:semiHidden="0" w:uiPriority="61" w:unhideWhenUsed="0"/>
-    <w:lsdException w:name="Light Grid Accent 6" w:semiHidden="0" w:uiPriority="62" w:unhideWhenUsed="0"/>
-    <w:lsdException w:name="Medium Shading 1 Accent 6" w:semiHidden="0" w:uiPriority="63" w:unhideWhenUsed="0"/>
-    <w:lsdException w:name="Medium Shading 2 Accent 6" w:semiHidden="0" w:uiPriority="64" w:unhideWhenUsed="0"/>
-    <w:lsdException w:name="Medium List 1 Accent 6" w:semiHidden="0" w:uiPriority="65" w:unhideWhenUsed="0"/>
-    <w:lsdException w:name="Medium List 2 Accent 6" w:semiHidden="0" w:uiPriority="66" w:unhideWhenUsed="0"/>
-    <w:lsdException w:name="Medium Grid 1 Accent 6" w:semiHidden="0" w:uiPriority="67" w:unhideWhenUsed="0"/>
-    <w:lsdException w:name="Medium Grid 2 Accent 6" w:semiHidden="0" w:uiPriority="68" w:unhideWhenUsed="0"/>
-    <w:lsdException w:name="Medium Grid 3 Accent 6" w:semiHidden="0" w:uiPriority="69" w:unhideWhenUsed="0"/>
-    <w:lsdException w:name="Dark List Accent 6" w:semiHidden="0" w:uiPriority="70" w:unhideWhenUsed="0"/>
-    <w:lsdException w:name="Colorful Shading Accent 6" w:semiHidden="0" w:uiPriority="71" w:unhideWhenUsed="0"/>
-    <w:lsdException w:name="Colorful List Accent 6" w:semiHidden="0" w:uiPriority="72" w:unhideWhenUsed="0"/>
-    <w:lsdException w:name="Colorful Grid Accent 6" w:semiHidden="0" w:uiPriority="73" w:unhideWhenUsed="0"/>
-    <w:lsdException w:name="Subtle Emphasis" w:semiHidden="0" w:uiPriority="19" w:unhideWhenUsed="0" w:qFormat="1"/>
-    <w:lsdException w:name="Intense Emphasis" w:semiHidden="0" w:uiPriority="21" w:unhideWhenUsed="0" w:qFormat="1"/>
-    <w:lsdException w:name="Subtle Reference" w:semiHidden="0" w:uiPriority="31" w:unhideWhenUsed="0" w:qFormat="1"/>
-    <w:lsdException w:name="Intense Reference" w:semiHidden="0" w:uiPriority="32" w:unhideWhenUsed="0" w:qFormat="1"/>
-    <w:lsdException w:name="Book Title" w:semiHidden="0" w:uiPriority="33" w:unhideWhenUsed="0" w:qFormat="1"/>
-    <w:lsdException w:name="Bibliography" w:uiPriority="37"/>
-    <w:lsdException w:name="TOC Heading" w:uiPriority="39" w:qFormat="1"/>
+  <w:latentStyles w:defLockedState="0" w:defUIPriority="99" w:defSemiHidden="0" w:defUnhideWhenUsed="0" w:defQFormat="0" w:count="374">
+    <w:lsdException w:name="Normal" w:uiPriority="0" w:qFormat="1"/>
+    <w:lsdException w:name="heading 1" w:uiPriority="9" w:qFormat="1"/>
+    <w:lsdException w:name="heading 2" w:semiHidden="1" w:uiPriority="9" w:unhideWhenUsed="1" w:qFormat="1"/>
+    <w:lsdException w:name="heading 3" w:semiHidden="1" w:uiPriority="9" w:unhideWhenUsed="1" w:qFormat="1"/>
+    <w:lsdException w:name="heading 4" w:semiHidden="1" w:uiPriority="9" w:unhideWhenUsed="1" w:qFormat="1"/>
+    <w:lsdException w:name="heading 5" w:semiHidden="1" w:uiPriority="9" w:unhideWhenUsed="1" w:qFormat="1"/>
+    <w:lsdException w:name="heading 6" w:semiHidden="1" w:uiPriority="9" w:unhideWhenUsed="1" w:qFormat="1"/>
+    <w:lsdException w:name="heading 7" w:semiHidden="1" w:uiPriority="9" w:unhideWhenUsed="1" w:qFormat="1"/>
+    <w:lsdException w:name="heading 8" w:semiHidden="1" w:uiPriority="9" w:unhideWhenUsed="1" w:qFormat="1"/>
+    <w:lsdException w:name="heading 9" w:semiHidden="1" w:uiPriority="9" w:unhideWhenUsed="1" w:qFormat="1"/>
+    <w:lsdException w:name="index 1" w:semiHidden="1" w:unhideWhenUsed="1"/>
+    <w:lsdException w:name="index 2" w:semiHidden="1" w:unhideWhenUsed="1"/>
+    <w:lsdException w:name="index 3" w:semiHidden="1" w:unhideWhenUsed="1"/>
+    <w:lsdException w:name="index 4" w:semiHidden="1" w:unhideWhenUsed="1"/>
+    <w:lsdException w:name="index 5" w:semiHidden="1" w:unhideWhenUsed="1"/>
+    <w:lsdException w:name="index 6" w:semiHidden="1" w:unhideWhenUsed="1"/>
+    <w:lsdException w:name="index 7" w:semiHidden="1" w:unhideWhenUsed="1"/>
+    <w:lsdException w:name="index 8" w:semiHidden="1" w:unhideWhenUsed="1"/>
+    <w:lsdException w:name="index 9" w:semiHidden="1" w:unhideWhenUsed="1"/>
+    <w:lsdException w:name="toc 1" w:semiHidden="1" w:uiPriority="39" w:unhideWhenUsed="1"/>
+    <w:lsdException w:name="toc 2" w:semiHidden="1" w:uiPriority="39" w:unhideWhenUsed="1"/>
+    <w:lsdException w:name="toc 3" w:semiHidden="1" w:uiPriority="39" w:unhideWhenUsed="1"/>
+    <w:lsdException w:name="toc 4" w:semiHidden="1" w:uiPriority="39" w:unhideWhenUsed="1"/>
+    <w:lsdException w:name="toc 5" w:semiHidden="1" w:uiPriority="39" w:unhideWhenUsed="1"/>
+    <w:lsdException w:name="toc 6" w:semiHidden="1" w:uiPriority="39" w:unhideWhenUsed="1"/>
+    <w:lsdException w:name="toc 7" w:semiHidden="1" w:uiPriority="39" w:unhideWhenUsed="1"/>
+    <w:lsdException w:name="toc 8" w:semiHidden="1" w:uiPriority="39" w:unhideWhenUsed="1"/>
+    <w:lsdException w:name="toc 9" w:semiHidden="1" w:uiPriority="39" w:unhideWhenUsed="1"/>
+    <w:lsdException w:name="Normal Indent" w:semiHidden="1" w:unhideWhenUsed="1"/>
+    <w:lsdException w:name="footnote text" w:semiHidden="1" w:unhideWhenUsed="1"/>
+    <w:lsdException w:name="annotation text" w:semiHidden="1" w:unhideWhenUsed="1"/>
+    <w:lsdException w:name="header" w:semiHidden="1" w:unhideWhenUsed="1"/>
+    <w:lsdException w:name="footer" w:semiHidden="1" w:unhideWhenUsed="1"/>
+    <w:lsdException w:name="index heading" w:semiHidden="1" w:unhideWhenUsed="1"/>
+    <w:lsdException w:name="caption" w:semiHidden="1" w:uiPriority="35" w:unhideWhenUsed="1" w:qFormat="1"/>
+    <w:lsdException w:name="table of figures" w:semiHidden="1" w:unhideWhenUsed="1"/>
+    <w:lsdException w:name="envelope address" w:semiHidden="1" w:unhideWhenUsed="1"/>
+    <w:lsdException w:name="envelope return" w:semiHidden="1" w:unhideWhenUsed="1"/>
+    <w:lsdException w:name="footnote reference" w:semiHidden="1" w:unhideWhenUsed="1"/>
+    <w:lsdException w:name="annotation reference" w:semiHidden="1" w:unhideWhenUsed="1"/>
+    <w:lsdException w:name="line number" w:semiHidden="1" w:unhideWhenUsed="1"/>
+    <w:lsdException w:name="page number" w:semiHidden="1" w:unhideWhenUsed="1"/>
+    <w:lsdException w:name="endnote reference" w:semiHidden="1" w:unhideWhenUsed="1"/>
+    <w:lsdException w:name="endnote text" w:semiHidden="1" w:unhideWhenUsed="1"/>
+    <w:lsdException w:name="table of authorities" w:semiHidden="1" w:unhideWhenUsed="1"/>
+    <w:lsdException w:name="macro" w:semiHidden="1" w:unhideWhenUsed="1"/>
+    <w:lsdException w:name="toa heading" w:semiHidden="1" w:unhideWhenUsed="1"/>
+    <w:lsdException w:name="List" w:semiHidden="1" w:unhideWhenUsed="1"/>
+    <w:lsdException w:name="List Bullet" w:semiHidden="1" w:unhideWhenUsed="1"/>
+    <w:lsdException w:name="List Number" w:semiHidden="1" w:unhideWhenUsed="1"/>
+    <w:lsdException w:name="List 2" w:semiHidden="1" w:unhideWhenUsed="1"/>
+    <w:lsdException w:name="List 3" w:semiHidden="1" w:unhideWhenUsed="1"/>
+    <w:lsdException w:name="List 4" w:semiHidden="1" w:unhideWhenUsed="1"/>
+    <w:lsdException w:name="List 5" w:semiHidden="1" w:unhideWhenUsed="1"/>
+    <w:lsdException w:name="List Bullet 2" w:semiHidden="1" w:unhideWhenUsed="1"/>
+    <w:lsdException w:name="List Bullet 3" w:semiHidden="1" w:unhideWhenUsed="1"/>
+    <w:lsdException w:name="List Bullet 4" w:semiHidden="1" w:unhideWhenUsed="1"/>
+    <w:lsdException w:name="List Bullet 5" w:semiHidden="1" w:unhideWhenUsed="1"/>
+    <w:lsdException w:name="List Number 2" w:semiHidden="1" w:unhideWhenUsed="1"/>
+    <w:lsdException w:name="List Number 3" w:semiHidden="1" w:unhideWhenUsed="1"/>
+    <w:lsdException w:name="List Number 4" w:semiHidden="1" w:unhideWhenUsed="1"/>
+    <w:lsdException w:name="List Number 5" w:semiHidden="1" w:unhideWhenUsed="1"/>
+    <w:lsdException w:name="Title" w:uiPriority="10" w:qFormat="1"/>
+    <w:lsdException w:name="Closing" w:semiHidden="1" w:unhideWhenUsed="1"/>
+    <w:lsdException w:name="Signature" w:semiHidden="1" w:unhideWhenUsed="1"/>
+    <w:lsdException w:name="Default Paragraph Font" w:semiHidden="1" w:uiPriority="1" w:unhideWhenUsed="1"/>
+    <w:lsdException w:name="Body Text" w:semiHidden="1" w:unhideWhenUsed="1"/>
+    <w:lsdException w:name="Body Text Indent" w:semiHidden="1" w:unhideWhenUsed="1"/>
+    <w:lsdException w:name="List Continue" w:semiHidden="1" w:unhideWhenUsed="1"/>
+    <w:lsdException w:name="List Continue 2" w:semiHidden="1" w:unhideWhenUsed="1"/>
+    <w:lsdException w:name="List Continue 3" w:semiHidden="1" w:unhideWhenUsed="1"/>
+    <w:lsdException w:name="List Continue 4" w:semiHidden="1" w:unhideWhenUsed="1"/>
+    <w:lsdException w:name="List Continue 5" w:semiHidden="1" w:unhideWhenUsed="1"/>
+    <w:lsdException w:name="Message Header" w:semiHidden="1" w:unhideWhenUsed="1"/>
+    <w:lsdException w:name="Subtitle" w:uiPriority="11" w:qFormat="1"/>
+    <w:lsdException w:name="Salutation" w:semiHidden="1" w:unhideWhenUsed="1"/>
+    <w:lsdException w:name="Date" w:semiHidden="1" w:unhideWhenUsed="1"/>
+    <w:lsdException w:name="Body Text First Indent" w:semiHidden="1" w:unhideWhenUsed="1"/>
+    <w:lsdException w:name="Body Text First Indent 2" w:semiHidden="1" w:unhideWhenUsed="1"/>
+    <w:lsdException w:name="Note Heading" w:semiHidden="1" w:unhideWhenUsed="1"/>
+    <w:lsdException w:name="Body Text 2" w:semiHidden="1" w:unhideWhenUsed="1"/>
+    <w:lsdException w:name="Body Text 3" w:semiHidden="1" w:unhideWhenUsed="1"/>
+    <w:lsdException w:name="Body Text Indent 2" w:semiHidden="1" w:unhideWhenUsed="1"/>
+    <w:lsdException w:name="Body Text Indent 3" w:semiHidden="1" w:unhideWhenUsed="1"/>
+    <w:lsdException w:name="Block Text" w:semiHidden="1" w:unhideWhenUsed="1"/>
+    <w:lsdException w:name="Hyperlink" w:semiHidden="1" w:unhideWhenUsed="1"/>
+    <w:lsdException w:name="FollowedHyperlink" w:semiHidden="1" w:unhideWhenUsed="1"/>
+    <w:lsdException w:name="Strong" w:uiPriority="22" w:qFormat="1"/>
+    <w:lsdException w:name="Emphasis" w:uiPriority="20" w:qFormat="1"/>
+    <w:lsdException w:name="Document Map" w:semiHidden="1" w:unhideWhenUsed="1"/>
+    <w:lsdException w:name="Plain Text" w:semiHidden="1" w:unhideWhenUsed="1"/>
+    <w:lsdException w:name="E-mail Signature" w:semiHidden="1" w:unhideWhenUsed="1"/>
+    <w:lsdException w:name="HTML Top of Form" w:semiHidden="1" w:unhideWhenUsed="1"/>
+    <w:lsdException w:name="HTML Bottom of Form" w:semiHidden="1" w:unhideWhenUsed="1"/>
+    <w:lsdException w:name="Normal (Web)" w:semiHidden="1" w:unhideWhenUsed="1"/>
+    <w:lsdException w:name="HTML Acronym" w:semiHidden="1" w:unhideWhenUsed="1"/>
+    <w:lsdException w:name="HTML Address" w:semiHidden="1" w:unhideWhenUsed="1"/>
+    <w:lsdException w:name="HTML Cite" w:semiHidden="1" w:unhideWhenUsed="1"/>
+    <w:lsdException w:name="HTML Code" w:semiHidden="1" w:unhideWhenUsed="1"/>
+    <w:lsdException w:name="HTML Definition" w:semiHidden="1" w:unhideWhenUsed="1"/>
+    <w:lsdException w:name="HTML Keyboard" w:semiHidden="1" w:unhideWhenUsed="1"/>
+    <w:lsdException w:name="HTML Preformatted" w:semiHidden="1" w:unhideWhenUsed="1"/>
+    <w:lsdException w:name="HTML Sample" w:semiHidden="1" w:unhideWhenUsed="1"/>
+    <w:lsdException w:name="HTML Typewriter" w:semiHidden="1" w:unhideWhenUsed="1"/>
+    <w:lsdException w:name="HTML Variable" w:semiHidden="1" w:unhideWhenUsed="1"/>
+    <w:lsdException w:name="Normal Table" w:semiHidden="1" w:unhideWhenUsed="1"/>
+    <w:lsdException w:name="annotation subject" w:semiHidden="1" w:unhideWhenUsed="1"/>
+    <w:lsdException w:name="No List" w:semiHidden="1" w:unhideWhenUsed="1"/>
+    <w:lsdException w:name="Outline List 1" w:semiHidden="1" w:unhideWhenUsed="1"/>
+    <w:lsdException w:name="Outline List 2" w:semiHidden="1" w:unhideWhenUsed="1"/>
+    <w:lsdException w:name="Outline List 3" w:semiHidden="1" w:unhideWhenUsed="1"/>
+    <w:lsdException w:name="Table Simple 1" w:semiHidden="1" w:unhideWhenUsed="1"/>
+    <w:lsdException w:name="Table Simple 2" w:semiHidden="1" w:unhideWhenUsed="1"/>
+    <w:lsdException w:name="Table Simple 3" w:semiHidden="1" w:unhideWhenUsed="1"/>
+    <w:lsdException w:name="Table Classic 1" w:semiHidden="1" w:unhideWhenUsed="1"/>
+    <w:lsdException w:name="Table Classic 2" w:semiHidden="1" w:unhideWhenUsed="1"/>
+    <w:lsdException w:name="Table Classic 3" w:semiHidden="1" w:unhideWhenUsed="1"/>
+    <w:lsdException w:name="Table Classic 4" w:semiHidden="1" w:unhideWhenUsed="1"/>
+    <w:lsdException w:name="Table Colorful 1" w:semiHidden="1" w:unhideWhenUsed="1"/>
+    <w:lsdException w:name="Table Colorful 2" w:semiHidden="1" w:unhideWhenUsed="1"/>
+    <w:lsdException w:name="Table Colorful 3" w:semiHidden="1" w:unhideWhenUsed="1"/>
+    <w:lsdException w:name="Table Columns 1" w:semiHidden="1" w:unhideWhenUsed="1"/>
+    <w:lsdException w:name="Table Columns 2" w:semiHidden="1" w:unhideWhenUsed="1"/>
+    <w:lsdException w:name="Table Columns 3" w:semiHidden="1" w:unhideWhenUsed="1"/>
+    <w:lsdException w:name="Table Columns 4" w:semiHidden="1" w:unhideWhenUsed="1"/>
+    <w:lsdException w:name="Table Columns 5" w:semiHidden="1" w:unhideWhenUsed="1"/>
+    <w:lsdException w:name="Table Grid 1" w:semiHidden="1" w:unhideWhenUsed="1"/>
+    <w:lsdException w:name="Table Grid 2" w:semiHidden="1" w:unhideWhenUsed="1"/>
+    <w:lsdException w:name="Table Grid 3" w:semiHidden="1" w:unhideWhenUsed="1"/>
+    <w:lsdException w:name="Table Grid 4" w:semiHidden="1" w:unhideWhenUsed="1"/>
+    <w:lsdException w:name="Table Grid 5" w:semiHidden="1" w:unhideWhenUsed="1"/>
+    <w:lsdException w:name="Table Grid 6" w:semiHidden="1" w:unhideWhenUsed="1"/>
+    <w:lsdException w:name="Table Grid 7" w:semiHidden="1" w:unhideWhenUsed="1"/>
+    <w:lsdException w:name="Table Grid 8" w:semiHidden="1" w:unhideWhenUsed="1"/>
+    <w:lsdException w:name="Table List 1" w:semiHidden="1" w:unhideWhenUsed="1"/>
+    <w:lsdException w:name="Table List 2" w:semiHidden="1" w:unhideWhenUsed="1"/>
+    <w:lsdException w:name="Table List 3" w:semiHidden="1" w:unhideWhenUsed="1"/>
+    <w:lsdException w:name="Table List 4" w:semiHidden="1" w:unhideWhenUsed="1"/>
+    <w:lsdException w:name="Table List 5" w:semiHidden="1" w:unhideWhenUsed="1"/>
+    <w:lsdException w:name="Table List 6" w:semiHidden="1" w:unhideWhenUsed="1"/>
+    <w:lsdException w:name="Table List 7" w:semiHidden="1" w:unhideWhenUsed="1"/>
+    <w:lsdException w:name="Table List 8" w:semiHidden="1" w:unhideWhenUsed="1"/>
+    <w:lsdException w:name="Table 3D effects 1" w:semiHidden="1" w:unhideWhenUsed="1"/>
+    <w:lsdException w:name="Table 3D effects 2" w:semiHidden="1" w:unhideWhenUsed="1"/>
+    <w:lsdException w:name="Table 3D effects 3" w:semiHidden="1" w:unhideWhenUsed="1"/>
+    <w:lsdException w:name="Table Contemporary" w:semiHidden="1" w:unhideWhenUsed="1"/>
+    <w:lsdException w:name="Table Elegant" w:semiHidden="1" w:unhideWhenUsed="1"/>
+    <w:lsdException w:name="Table Professional" w:semiHidden="1" w:unhideWhenUsed="1"/>
+    <w:lsdException w:name="Table Subtle 1" w:semiHidden="1" w:unhideWhenUsed="1"/>
+    <w:lsdException w:name="Table Subtle 2" w:semiHidden="1" w:unhideWhenUsed="1"/>
+    <w:lsdException w:name="Table Web 1" w:semiHidden="1" w:unhideWhenUsed="1"/>
+    <w:lsdException w:name="Table Web 2" w:semiHidden="1" w:unhideWhenUsed="1"/>
+    <w:lsdException w:name="Table Web 3" w:semiHidden="1" w:unhideWhenUsed="1"/>
+    <w:lsdException w:name="Balloon Text" w:semiHidden="1" w:unhideWhenUsed="1"/>
+    <w:lsdException w:name="Table Grid" w:semiHidden="1" w:uiPriority="39" w:unhideWhenUsed="1"/>
+    <w:lsdException w:name="Table Theme" w:semiHidden="1" w:unhideWhenUsed="1"/>
+    <w:lsdException w:name="Placeholder Text" w:semiHidden="1"/>
+    <w:lsdException w:name="No Spacing" w:uiPriority="1" w:qFormat="1"/>
+    <w:lsdException w:name="Light Shading" w:uiPriority="60"/>
+    <w:lsdException w:name="Light List" w:uiPriority="61"/>
+    <w:lsdException w:name="Light Grid" w:uiPriority="62"/>
+    <w:lsdException w:name="Medium Shading 1" w:uiPriority="63"/>
+    <w:lsdException w:name="Medium Shading 2" w:uiPriority="64"/>
+    <w:lsdException w:name="Medium List 1" w:uiPriority="65"/>
+    <w:lsdException w:name="Medium List 2" w:uiPriority="66"/>
+    <w:lsdException w:name="Medium Grid 1" w:uiPriority="67"/>
+    <w:lsdException w:name="Medium Grid 2" w:uiPriority="68"/>
+    <w:lsdException w:name="Medium Grid 3" w:uiPriority="69"/>
+    <w:lsdException w:name="Dark List" w:uiPriority="70"/>
+    <w:lsdException w:name="Colorful Shading" w:uiPriority="71"/>
+    <w:lsdException w:name="Colorful List" w:uiPriority="72"/>
+    <w:lsdException w:name="Colorful Grid" w:uiPriority="73"/>
+    <w:lsdException w:name="Light Shading Accent 1" w:uiPriority="60"/>
+    <w:lsdException w:name="Light List Accent 1" w:uiPriority="61"/>
+    <w:lsdException w:name="Light Grid Accent 1" w:uiPriority="62"/>
+    <w:lsdException w:name="Medium Shading 1 Accent 1" w:uiPriority="63"/>
+    <w:lsdException w:name="Medium Shading 2 Accent 1" w:uiPriority="64"/>
+    <w:lsdException w:name="Medium List 1 Accent 1" w:uiPriority="65"/>
+    <w:lsdException w:name="Revision" w:semiHidden="1"/>
+    <w:lsdException w:name="List Paragraph" w:uiPriority="34" w:qFormat="1"/>
+    <w:lsdException w:name="Quote" w:uiPriority="29" w:qFormat="1"/>
+    <w:lsdException w:name="Intense Quote" w:uiPriority="30" w:qFormat="1"/>
+    <w:lsdException w:name="Medium List 2 Accent 1" w:uiPriority="66"/>
+    <w:lsdException w:name="Medium Grid 1 Accent 1" w:uiPriority="67"/>
+    <w:lsdException w:name="Medium Grid 2 Accent 1" w:uiPriority="68"/>
+    <w:lsdException w:name="Medium Grid 3 Accent 1" w:uiPriority="69"/>
+    <w:lsdException w:name="Dark List Accent 1" w:uiPriority="70"/>
+    <w:lsdException w:name="Colorful Shading Accent 1" w:uiPriority="71"/>
+    <w:lsdException w:name="Colorful List Accent 1" w:uiPriority="72"/>
+    <w:lsdException w:name="Colorful Grid Accent 1" w:uiPriority="73"/>
+    <w:lsdException w:name="Light Shading Accent 2" w:uiPriority="60"/>
+    <w:lsdException w:name="Light List Accent 2" w:uiPriority="61"/>
+    <w:lsdException w:name="Light Grid Accent 2" w:uiPriority="62"/>
+    <w:lsdException w:name="Medium Shading 1 Accent 2" w:uiPriority="63"/>
+    <w:lsdException w:name="Medium Shading 2 Accent 2" w:uiPriority="64"/>
+    <w:lsdException w:name="Medium List 1 Accent 2" w:uiPriority="65"/>
+    <w:lsdException w:name="Medium List 2 Accent 2" w:uiPriority="66"/>
+    <w:lsdException w:name="Medium Grid 1 Accent 2" w:uiPriority="67"/>
+    <w:lsdException w:name="Medium Grid 2 Accent 2" w:uiPriority="68"/>
+    <w:lsdException w:name="Medium Grid 3 Accent 2" w:uiPriority="69"/>
+    <w:lsdException w:name="Dark List Accent 2" w:uiPriority="70"/>
+    <w:lsdException w:name="Colorful Shading Accent 2" w:uiPriority="71"/>
+    <w:lsdException w:name="Colorful List Accent 2" w:uiPriority="72"/>
+    <w:lsdException w:name="Colorful Grid Accent 2" w:uiPriority="73"/>
+    <w:lsdException w:name="Light Shading Accent 3" w:uiPriority="60"/>
+    <w:lsdException w:name="Light List Accent 3" w:uiPriority="61"/>
+    <w:lsdException w:name="Light Grid Accent 3" w:uiPriority="62"/>
+    <w:lsdException w:name="Medium Shading 1 Accent 3" w:uiPriority="63"/>
+    <w:lsdException w:name="Medium Shading 2 Accent 3" w:uiPriority="64"/>
+    <w:lsdException w:name="Medium List 1 Accent 3" w:uiPriority="65"/>
+    <w:lsdException w:name="Medium List 2 Accent 3" w:uiPriority="66"/>
+    <w:lsdException w:name="Medium Grid 1 Accent 3" w:uiPriority="67"/>
+    <w:lsdException w:name="Medium Grid 2 Accent 3" w:uiPriority="68"/>
+    <w:lsdException w:name="Medium Grid 3 Accent 3" w:uiPriority="69"/>
+    <w:lsdException w:name="Dark List Accent 3" w:uiPriority="70"/>
+    <w:lsdException w:name="Colorful Shading Accent 3" w:uiPriority="71"/>
+    <w:lsdException w:name="Colorful List Accent 3" w:uiPriority="72"/>
+    <w:lsdException w:name="Colorful Grid Accent 3" w:uiPriority="73"/>
+    <w:lsdException w:name="Light Shading Accent 4" w:uiPriority="60"/>
+    <w:lsdException w:name="Light List Accent 4" w:uiPriority="61"/>
+    <w:lsdException w:name="Light Grid Accent 4" w:uiPriority="62"/>
+    <w:lsdException w:name="Medium Shading 1 Accent 4" w:uiPriority="63"/>
+    <w:lsdException w:name="Medium Shading 2 Accent 4" w:uiPriority="64"/>
+    <w:lsdException w:name="Medium List 1 Accent 4" w:uiPriority="65"/>
+    <w:lsdException w:name="Medium List 2 Accent 4" w:uiPriority="66"/>
+    <w:lsdException w:name="Medium Grid 1 Accent 4" w:uiPriority="67"/>
+    <w:lsdException w:name="Medium Grid 2 Accent 4" w:uiPriority="68"/>
+    <w:lsdException w:name="Medium Grid 3 Accent 4" w:uiPriority="69"/>
+    <w:lsdException w:name="Dark List Accent 4" w:uiPriority="70"/>
+    <w:lsdException w:name="Colorful Shading Accent 4" w:uiPriority="71"/>
+    <w:lsdException w:name="Colorful List Accent 4" w:uiPriority="72"/>
+    <w:lsdException w:name="Colorful Grid Accent 4" w:uiPriority="73"/>
+    <w:lsdException w:name="Light Shading Accent 5" w:uiPriority="60"/>
+    <w:lsdException w:name="Light List Accent 5" w:uiPriority="61"/>
+    <w:lsdException w:name="Light Grid Accent 5" w:uiPriority="62"/>
+    <w:lsdException w:name="Medium Shading 1 Accent 5" w:uiPriority="63"/>
+    <w:lsdException w:name="Medium Shading 2 Accent 5" w:uiPriority="64"/>
+    <w:lsdException w:name="Medium List 1 Accent 5" w:uiPriority="65"/>
+    <w:lsdException w:name="Medium List 2 Accent 5" w:uiPriority="66"/>
+    <w:lsdException w:name="Medium Grid 1 Accent 5" w:uiPriority="67"/>
+    <w:lsdException w:name="Medium Grid 2 Accent 5" w:uiPriority="68"/>
+    <w:lsdException w:name="Medium Grid 3 Accent 5" w:uiPriority="69"/>
+    <w:lsdException w:name="Dark List Accent 5" w:uiPriority="70"/>
+    <w:lsdException w:name="Colorful Shading Accent 5" w:uiPriority="71"/>
+    <w:lsdException w:name="Colorful List Accent 5" w:uiPriority="72"/>
+    <w:lsdException w:name="Colorful Grid Accent 5" w:uiPriority="73"/>
+    <w:lsdException w:name="Light Shading Accent 6" w:uiPriority="60"/>
+    <w:lsdException w:name="Light List Accent 6" w:uiPriority="61"/>
+    <w:lsdException w:name="Light Grid Accent 6" w:uiPriority="62"/>
+    <w:lsdException w:name="Medium Shading 1 Accent 6" w:uiPriority="63"/>
+    <w:lsdException w:name="Medium Shading 2 Accent 6" w:uiPriority="64"/>
+    <w:lsdException w:name="Medium List 1 Accent 6" w:uiPriority="65"/>
+    <w:lsdException w:name="Medium List 2 Accent 6" w:uiPriority="66"/>
+    <w:lsdException w:name="Medium Grid 1 Accent 6" w:uiPriority="67"/>
+    <w:lsdException w:name="Medium Grid 2 Accent 6" w:uiPriority="68"/>
+    <w:lsdException w:name="Medium Grid 3 Accent 6" w:uiPriority="69"/>
+    <w:lsdException w:name="Dark List Accent 6" w:uiPriority="70"/>
+    <w:lsdException w:name="Colorful Shading Accent 6" w:uiPriority="71"/>
+    <w:lsdException w:name="Colorful List Accent 6" w:uiPriority="72"/>
+    <w:lsdException w:name="Colorful Grid Accent 6" w:uiPriority="73"/>
+    <w:lsdException w:name="Subtle Emphasis" w:uiPriority="19" w:qFormat="1"/>
+    <w:lsdException w:name="Intense Emphasis" w:uiPriority="21" w:qFormat="1"/>
+    <w:lsdException w:name="Subtle Reference" w:uiPriority="31" w:qFormat="1"/>
+    <w:lsdException w:name="Intense Reference" w:uiPriority="32" w:qFormat="1"/>
+    <w:lsdException w:name="Book Title" w:uiPriority="33" w:qFormat="1"/>
+    <w:lsdException w:name="Bibliography" w:semiHidden="1" w:uiPriority="37" w:unhideWhenUsed="1"/>
+    <w:lsdException w:name="TOC Heading" w:semiHidden="1" w:uiPriority="39" w:unhideWhenUsed="1" w:qFormat="1"/>
+    <w:lsdException w:name="Plain Table 1" w:uiPriority="41"/>
+    <w:lsdException w:name="Plain Table 2" w:uiPriority="42"/>
+    <w:lsdException w:name="Plain Table 3" w:uiPriority="43"/>
+    <w:lsdException w:name="Plain Table 4" w:uiPriority="44"/>
+    <w:lsdException w:name="Plain Table 5" w:uiPriority="45"/>
+    <w:lsdException w:name="Grid Table Light" w:uiPriority="40"/>
+    <w:lsdException w:name="Grid Table 1 Light" w:uiPriority="46"/>
+    <w:lsdException w:name="Grid Table 2" w:uiPriority="47"/>
+    <w:lsdException w:name="Grid Table 3" w:uiPriority="48"/>
+    <w:lsdException w:name="Grid Table 4" w:uiPriority="49"/>
+    <w:lsdException w:name="Grid Table 5 Dark" w:uiPriority="50"/>
+    <w:lsdException w:name="Grid Table 6 Colorful" w:uiPriority="51"/>
+    <w:lsdException w:name="Grid Table 7 Colorful" w:uiPriority="52"/>
+    <w:lsdException w:name="Grid Table 1 Light Accent 1" w:uiPriority="46"/>
+    <w:lsdException w:name="Grid Table 2 Accent 1" w:uiPriority="47"/>
+    <w:lsdException w:name="Grid Table 3 Accent 1" w:uiPriority="48"/>
+    <w:lsdException w:name="Grid Table 4 Accent 1" w:uiPriority="49"/>
+    <w:lsdException w:name="Grid Table 5 Dark Accent 1" w:uiPriority="50"/>
+    <w:lsdException w:name="Grid Table 6 Colorful Accent 1" w:uiPriority="51"/>
+    <w:lsdException w:name="Grid Table 7 Colorful Accent 1" w:uiPriority="52"/>
+    <w:lsdException w:name="Grid Table 1 Light Accent 2" w:uiPriority="46"/>
+    <w:lsdException w:name="Grid Table 2 Accent 2" w:uiPriority="47"/>
+    <w:lsdException w:name="Grid Table 3 Accent 2" w:uiPriority="48"/>
+    <w:lsdException w:name="Grid Table 4 Accent 2" w:uiPriority="49"/>
+    <w:lsdException w:name="Grid Table 5 Dark Accent 2" w:uiPriority="50"/>
+    <w:lsdException w:name="Grid Table 6 Colorful Accent 2" w:uiPriority="51"/>
+    <w:lsdException w:name="Grid Table 7 Colorful Accent 2" w:uiPriority="52"/>
+    <w:lsdException w:name="Grid Table 1 Light Accent 3" w:uiPriority="46"/>
+    <w:lsdException w:name="Grid Table 2 Accent 3" w:uiPriority="47"/>
+    <w:lsdException w:name="Grid Table 3 Accent 3" w:uiPriority="48"/>
+    <w:lsdException w:name="Grid Table 4 Accent 3" w:uiPriority="49"/>
+    <w:lsdException w:name="Grid Table 5 Dark Accent 3" w:uiPriority="50"/>
+    <w:lsdException w:name="Grid Table 6 Colorful Accent 3" w:uiPriority="51"/>
+    <w:lsdException w:name="Grid Table 7 Colorful Accent 3" w:uiPriority="52"/>
+    <w:lsdException w:name="Grid Table 1 Light Accent 4" w:uiPriority="46"/>
+    <w:lsdException w:name="Grid Table 2 Accent 4" w:uiPriority="47"/>
+    <w:lsdException w:name="Grid Table 3 Accent 4" w:uiPriority="48"/>
+    <w:lsdException w:name="Grid Table 4 Accent 4" w:uiPriority="49"/>
+    <w:lsdException w:name="Grid Table 5 Dark Accent 4" w:uiPriority="50"/>
+    <w:lsdException w:name="Grid Table 6 Colorful Accent 4" w:uiPriority="51"/>
+    <w:lsdException w:name="Grid Table 7 Colorful Accent 4" w:uiPriority="52"/>
+    <w:lsdException w:name="Grid Table 1 Light Accent 5" w:uiPriority="46"/>
+    <w:lsdException w:name="Grid Table 2 Accent 5" w:uiPriority="47"/>
+    <w:lsdException w:name="Grid Table 3 Accent 5" w:uiPriority="48"/>
+    <w:lsdException w:name="Grid Table 4 Accent 5" w:uiPriority="49"/>
+    <w:lsdException w:name="Grid Table 5 Dark Accent 5" w:uiPriority="50"/>
+    <w:lsdException w:name="Grid Table 6 Colorful Accent 5" w:uiPriority="51"/>
+    <w:lsdException w:name="Grid Table 7 Colorful Accent 5" w:uiPriority="52"/>
+    <w:lsdException w:name="Grid Table 1 Light Accent 6" w:uiPriority="46"/>
+    <w:lsdException w:name="Grid Table 2 Accent 6" w:uiPriority="47"/>
+    <w:lsdException w:name="Grid Table 3 Accent 6" w:uiPriority="48"/>
+    <w:lsdException w:name="Grid Table 4 Accent 6" w:uiPriority="49"/>
+    <w:lsdException w:name="Grid Table 5 Dark Accent 6" w:uiPriority="50"/>
+    <w:lsdException w:name="Grid Table 6 Colorful Accent 6" w:uiPriority="51"/>
+    <w:lsdException w:name="Grid Table 7 Colorful Accent 6" w:uiPriority="52"/>
+    <w:lsdException w:name="List Table 1 Light" w:uiPriority="46"/>
+    <w:lsdException w:name="List Table 2" w:uiPriority="47"/>
+    <w:lsdException w:name="List Table 3" w:uiPriority="48"/>
+    <w:lsdException w:name="List Table 4" w:uiPriority="49"/>
+    <w:lsdException w:name="List Table 5 Dark" w:uiPriority="50"/>
+    <w:lsdException w:name="List Table 6 Colorful" w:uiPriority="51"/>
+    <w:lsdException w:name="List Table 7 Colorful" w:uiPriority="52"/>
+    <w:lsdException w:name="List Table 1 Light Accent 1" w:uiPriority="46"/>
+    <w:lsdException w:name="List Table 2 Accent 1" w:uiPriority="47"/>
+    <w:lsdException w:name="List Table 3 Accent 1" w:uiPriority="48"/>
+    <w:lsdException w:name="List Table 4 Accent 1" w:uiPriority="49"/>
+    <w:lsdException w:name="List Table 5 Dark Accent 1" w:uiPriority="50"/>
+    <w:lsdException w:name="List Table 6 Colorful Accent 1" w:uiPriority="51"/>
+    <w:lsdException w:name="List Table 7 Colorful Accent 1" w:uiPriority="52"/>
+    <w:lsdException w:name="List Table 1 Light Accent 2" w:uiPriority="46"/>
+    <w:lsdException w:name="List Table 2 Accent 2" w:uiPriority="47"/>
+    <w:lsdException w:name="List Table 3 Accent 2" w:uiPriority="48"/>
+    <w:lsdException w:name="List Table 4 Accent 2" w:uiPriority="49"/>
+    <w:lsdException w:name="List Table 5 Dark Accent 2" w:uiPriority="50"/>
+    <w:lsdException w:name="List Table 6 Colorful Accent 2" w:uiPriority="51"/>
+    <w:lsdException w:name="List Table 7 Colorful Accent 2" w:uiPriority="52"/>
+    <w:lsdException w:name="List Table 1 Light Accent 3" w:uiPriority="46"/>
+    <w:lsdException w:name="List Table 2 Accent 3" w:uiPriority="47"/>
+    <w:lsdException w:name="List Table 3 Accent 3" w:uiPriority="48"/>
+    <w:lsdException w:name="List Table 4 Accent 3" w:uiPriority="49"/>
+    <w:lsdException w:name="List Table 5 Dark Accent 3" w:uiPriority="50"/>
+    <w:lsdException w:name="List Table 6 Colorful Accent 3" w:uiPriority="51"/>
+    <w:lsdException w:name="List Table 7 Colorful Accent 3" w:uiPriority="52"/>
+    <w:lsdException w:name="List Table 1 Light Accent 4" w:uiPriority="46"/>
+    <w:lsdException w:name="List Table 2 Accent 4" w:uiPriority="47"/>
+    <w:lsdException w:name="List Table 3 Accent 4" w:uiPriority="48"/>
+    <w:lsdException w:name="List Table 4 Accent 4" w:uiPriority="49"/>
+    <w:lsdException w:name="List Table 5 Dark Accent 4" w:uiPriority="50"/>
+    <w:lsdException w:name="List Table 6 Colorful Accent 4" w:uiPriority="51"/>
+    <w:lsdException w:name="List Table 7 Colorful Accent 4" w:uiPriority="52"/>
+    <w:lsdException w:name="List Table 1 Light Accent 5" w:uiPriority="46"/>
+    <w:lsdException w:name="List Table 2 Accent 5" w:uiPriority="47"/>
+    <w:lsdException w:name="List Table 3 Accent 5" w:uiPriority="48"/>
+    <w:lsdException w:name="List Table 4 Accent 5" w:uiPriority="49"/>
+    <w:lsdException w:name="List Table 5 Dark Accent 5" w:uiPriority="50"/>
+    <w:lsdException w:name="List Table 6 Colorful Accent 5" w:uiPriority="51"/>
+    <w:lsdException w:name="List Table 7 Colorful Accent 5" w:uiPriority="52"/>
+    <w:lsdException w:name="List Table 1 Light Accent 6" w:uiPriority="46"/>
+    <w:lsdException w:name="List Table 2 Accent 6" w:uiPriority="47"/>
+    <w:lsdException w:name="List Table 3 Accent 6" w:uiPriority="48"/>
+    <w:lsdException w:name="List Table 4 Accent 6" w:uiPriority="49"/>
+    <w:lsdException w:name="List Table 5 Dark Accent 6" w:uiPriority="50"/>
+    <w:lsdException w:name="List Table 6 Colorful Accent 6" w:uiPriority="51"/>
+    <w:lsdException w:name="List Table 7 Colorful Accent 6" w:uiPriority="52"/>
+    <w:lsdException w:name="Mention" w:semiHidden="1" w:unhideWhenUsed="1"/>
+    <w:lsdException w:name="Smart Hyperlink" w:semiHidden="1" w:unhideWhenUsed="1"/>
+    <w:lsdException w:name="Hashtag" w:semiHidden="1" w:unhideWhenUsed="1"/>
   </w:latentStyles>
   <w:style w:type="paragraph" w:default="1" w:styleId="Normal">
     <w:name w:val="Normal"/>
@@ -2828,7 +2794,7 @@
   <a:extraClrSchemeLst/>
   <a:extLst>
     <a:ext uri="{05A4C25C-085E-4340-85A3-A5531E510DB2}">
-      <thm15:themeFamily xmlns:thm15="http://schemas.microsoft.com/office/thememl/2012/main" xmlns="" name="Office Theme" id="{62F939B6-93AF-4DB8-9C6B-D6C7DFDC589F}" vid="{4A3C46E8-61CC-4603-A589-7422A47A8E4A}"/>
+      <thm15:themeFamily xmlns:thm15="http://schemas.microsoft.com/office/thememl/2012/main" name="Office Theme" id="{62F939B6-93AF-4DB8-9C6B-D6C7DFDC589F}" vid="{4A3C46E8-61CC-4603-A589-7422A47A8E4A}"/>
     </a:ext>
   </a:extLst>
 </a:theme>

</xml_diff>